<commit_message>
added leaders page and meeting minutes
</commit_message>
<xml_diff>
--- a/postDocs/p273roster10_14.docx
+++ b/postDocs/p273roster10_14.docx
@@ -62,6 +62,7 @@
                 <w:szCs w:val="24"/>
               </w:rPr>
             </w:pPr>
+            <w:bookmarkStart w:id="1" w:name="_GoBack"/>
             <w:r>
               <w:rPr>
                 <w:rFonts w:ascii="Times New Roman Bold"/>
@@ -120,21 +121,7 @@
                 <w:sz w:val="24"/>
                 <w:szCs w:val="24"/>
               </w:rPr>
-              <w:t>rober</w:t>
-            </w:r>
-            <w:r>
-              <w:rPr>
-                <w:sz w:val="24"/>
-                <w:szCs w:val="24"/>
-              </w:rPr>
-              <w:t>t</w:t>
-            </w:r>
-            <w:r>
-              <w:rPr>
-                <w:sz w:val="24"/>
-                <w:szCs w:val="24"/>
-              </w:rPr>
-              <w:t>barnes@outlook.com</w:t>
+              <w:t>robertbarnes@outlook.com</w:t>
             </w:r>
           </w:p>
           <w:p>
@@ -162,25 +149,7 @@
                 <w:szCs w:val="24"/>
                 <w:shd w:val="clear" w:color="auto" w:fill="FFFF00"/>
               </w:rPr>
-              <w:t>Lisa Lo</w:t>
-            </w:r>
-            <w:r>
-              <w:rPr>
-                <w:rFonts w:ascii="Times New Roman Bold"/>
-                <w:sz w:val="24"/>
-                <w:szCs w:val="24"/>
-                <w:shd w:val="clear" w:color="auto" w:fill="FFFF00"/>
-              </w:rPr>
-              <w:t>n</w:t>
-            </w:r>
-            <w:r>
-              <w:rPr>
-                <w:rFonts w:ascii="Times New Roman Bold"/>
-                <w:sz w:val="24"/>
-                <w:szCs w:val="24"/>
-                <w:shd w:val="clear" w:color="auto" w:fill="FFFF00"/>
-              </w:rPr>
-              <w:t>don</w:t>
+              <w:t>Lisa London</w:t>
             </w:r>
           </w:p>
           <w:p>
@@ -197,21 +166,7 @@
                 <w:sz w:val="24"/>
                 <w:szCs w:val="24"/>
               </w:rPr>
-              <w:t>l</w:t>
-            </w:r>
-            <w:r>
-              <w:rPr>
-                <w:sz w:val="24"/>
-                <w:szCs w:val="24"/>
-              </w:rPr>
-              <w:t>i</w:t>
-            </w:r>
-            <w:r>
-              <w:rPr>
-                <w:sz w:val="24"/>
-                <w:szCs w:val="24"/>
-              </w:rPr>
-              <w:t>sa.london@louisville.edu</w:t>
+              <w:t>lisa.london@louisville.edu</w:t>
             </w:r>
             <w:proofErr w:type="gramEnd"/>
           </w:p>
@@ -280,21 +235,7 @@
                 <w:sz w:val="24"/>
                 <w:szCs w:val="24"/>
               </w:rPr>
-              <w:t>ric</w:t>
-            </w:r>
-            <w:r>
-              <w:rPr>
-                <w:sz w:val="24"/>
-                <w:szCs w:val="24"/>
-              </w:rPr>
-              <w:t>h</w:t>
-            </w:r>
-            <w:r>
-              <w:rPr>
-                <w:sz w:val="24"/>
-                <w:szCs w:val="24"/>
-              </w:rPr>
-              <w:t>ard.mook@gmail.com</w:t>
+              <w:t>richard.mook@gmail.com</w:t>
             </w:r>
             <w:proofErr w:type="gramEnd"/>
           </w:p>
@@ -415,21 +356,7 @@
                 <w:sz w:val="24"/>
                 <w:szCs w:val="24"/>
               </w:rPr>
-              <w:t>rsobo</w:t>
-            </w:r>
-            <w:r>
-              <w:rPr>
-                <w:sz w:val="24"/>
-                <w:szCs w:val="24"/>
-              </w:rPr>
-              <w:t>t</w:t>
-            </w:r>
-            <w:r>
-              <w:rPr>
-                <w:sz w:val="24"/>
-                <w:szCs w:val="24"/>
-              </w:rPr>
-              <w:t>ka@ipapilot.org</w:t>
+              <w:t>rsobotka@ipapilot.org</w:t>
             </w:r>
           </w:p>
           <w:p>
@@ -448,31 +375,7 @@
                 <w:sz w:val="24"/>
                 <w:szCs w:val="24"/>
               </w:rPr>
-              <w:t xml:space="preserve">Asst. DL: </w:t>
-            </w:r>
-            <w:r>
-              <w:rPr>
-                <w:rFonts w:ascii="Times New Roman Bold"/>
-                <w:sz w:val="24"/>
-                <w:szCs w:val="24"/>
-              </w:rPr>
-              <w:t>Mitch Ta</w:t>
-            </w:r>
-            <w:r>
-              <w:rPr>
-                <w:rFonts w:ascii="Times New Roman Bold"/>
-                <w:sz w:val="24"/>
-                <w:szCs w:val="24"/>
-              </w:rPr>
-              <w:t>y</w:t>
-            </w:r>
-            <w:r>
-              <w:rPr>
-                <w:rFonts w:ascii="Times New Roman Bold"/>
-                <w:sz w:val="24"/>
-                <w:szCs w:val="24"/>
-              </w:rPr>
-              <w:t>lor</w:t>
+              <w:t>Asst. DL: Mitch Taylor</w:t>
             </w:r>
           </w:p>
           <w:p>
@@ -507,31 +410,15 @@
                 <w:szCs w:val="24"/>
                 <w:shd w:val="clear" w:color="auto" w:fill="FFFF00"/>
               </w:rPr>
-              <w:t>Je</w:t>
-            </w:r>
+              <w:t xml:space="preserve">Jeremy </w:t>
+            </w:r>
+            <w:proofErr w:type="spellStart"/>
             <w:r>
               <w:rPr>
                 <w:sz w:val="24"/>
                 <w:szCs w:val="24"/>
                 <w:shd w:val="clear" w:color="auto" w:fill="FFFF00"/>
               </w:rPr>
-              <w:t>r</w:t>
-            </w:r>
-            <w:r>
-              <w:rPr>
-                <w:sz w:val="24"/>
-                <w:szCs w:val="24"/>
-                <w:shd w:val="clear" w:color="auto" w:fill="FFFF00"/>
-              </w:rPr>
-              <w:t xml:space="preserve">emy </w:t>
-            </w:r>
-            <w:proofErr w:type="spellStart"/>
-            <w:r>
-              <w:rPr>
-                <w:sz w:val="24"/>
-                <w:szCs w:val="24"/>
-                <w:shd w:val="clear" w:color="auto" w:fill="FFFF00"/>
-              </w:rPr>
               <w:t>Nicheols</w:t>
             </w:r>
             <w:proofErr w:type="spellEnd"/>
@@ -556,35 +443,7 @@
                 <w:sz w:val="24"/>
                 <w:szCs w:val="24"/>
               </w:rPr>
-              <w:t xml:space="preserve"> </w:t>
-            </w:r>
-            <w:r>
-              <w:rPr>
-                <w:sz w:val="24"/>
-                <w:szCs w:val="24"/>
-              </w:rPr>
-              <w:t>jnich</w:t>
-            </w:r>
-            <w:r>
-              <w:rPr>
-                <w:sz w:val="24"/>
-                <w:szCs w:val="24"/>
-              </w:rPr>
-              <w:t>e</w:t>
-            </w:r>
-            <w:r>
-              <w:rPr>
-                <w:sz w:val="24"/>
-                <w:szCs w:val="24"/>
-              </w:rPr>
-              <w:t>ols@</w:t>
-            </w:r>
-            <w:r>
-              <w:rPr>
-                <w:sz w:val="24"/>
-                <w:szCs w:val="24"/>
-              </w:rPr>
-              <w:t xml:space="preserve">aol.com </w:t>
+              <w:t xml:space="preserve"> jnicheols@aol.com </w:t>
             </w:r>
           </w:p>
           <w:p>
@@ -682,21 +541,202 @@
                 <w:sz w:val="24"/>
                 <w:szCs w:val="24"/>
               </w:rPr>
+              <w:t>, josua.nickel@gmail.com</w:t>
+            </w:r>
+          </w:p>
+          <w:p>
+            <w:pPr>
+              <w:pStyle w:val="NoSpacing"/>
+              <w:rPr>
+                <w:rFonts w:ascii="Times New Roman Bold" w:eastAsia="Times New Roman Bold" w:hAnsi="Times New Roman Bold" w:cs="Times New Roman Bold"/>
+                <w:sz w:val="24"/>
+                <w:szCs w:val="24"/>
+              </w:rPr>
+            </w:pPr>
+            <w:r>
+              <w:rPr>
+                <w:rFonts w:ascii="Times New Roman Bold"/>
+                <w:sz w:val="24"/>
+                <w:szCs w:val="24"/>
+              </w:rPr>
+              <w:t xml:space="preserve">Asst. DL: </w:t>
+            </w:r>
+            <w:r>
+              <w:rPr>
+                <w:sz w:val="24"/>
+                <w:szCs w:val="24"/>
+                <w:shd w:val="clear" w:color="auto" w:fill="FFFF00"/>
+              </w:rPr>
+              <w:t xml:space="preserve">Brian </w:t>
+            </w:r>
+            <w:r>
+              <w:rPr>
+                <w:sz w:val="24"/>
+                <w:szCs w:val="24"/>
+                <w:shd w:val="clear" w:color="auto" w:fill="FEFB00"/>
+              </w:rPr>
+              <w:t>Whitfield</w:t>
+            </w:r>
+            <w:r>
+              <w:rPr>
+                <w:sz w:val="24"/>
+                <w:szCs w:val="24"/>
+              </w:rPr>
+              <w:t>,</w:t>
+            </w:r>
+            <w:r>
+              <w:rPr>
+                <w:rFonts w:ascii="Times New Roman Bold"/>
+                <w:sz w:val="24"/>
+                <w:szCs w:val="24"/>
+              </w:rPr>
+              <w:t xml:space="preserve"> </w:t>
+            </w:r>
+            <w:r>
+              <w:rPr>
+                <w:sz w:val="24"/>
+                <w:szCs w:val="24"/>
+              </w:rPr>
+              <w:t>whitfdb2@gmail.com</w:t>
+            </w:r>
+          </w:p>
+          <w:p>
+            <w:pPr>
+              <w:pStyle w:val="NoSpacing"/>
+              <w:rPr>
+                <w:rFonts w:ascii="Times New Roman Bold" w:eastAsia="Times New Roman Bold" w:hAnsi="Times New Roman Bold" w:cs="Times New Roman Bold"/>
+                <w:sz w:val="24"/>
+                <w:szCs w:val="24"/>
+              </w:rPr>
+            </w:pPr>
+          </w:p>
+          <w:p>
+            <w:pPr>
+              <w:pStyle w:val="NoSpacing"/>
+              <w:rPr>
+                <w:sz w:val="24"/>
+                <w:szCs w:val="24"/>
+              </w:rPr>
+            </w:pPr>
+          </w:p>
+        </w:tc>
+      </w:tr>
+      <w:bookmarkEnd w:id="1"/>
+      <w:tr>
+        <w:trPr>
+          <w:trHeight w:val="2610"/>
+        </w:trPr>
+        <w:tc>
+          <w:tcPr>
+            <w:tcW w:w="3392" w:type="dxa"/>
+            <w:tcBorders>
+              <w:top w:val="single" w:sz="4" w:space="0" w:color="000000"/>
+              <w:left w:val="single" w:sz="4" w:space="0" w:color="000000"/>
+              <w:bottom w:val="single" w:sz="4" w:space="0" w:color="000000"/>
+              <w:right w:val="single" w:sz="4" w:space="0" w:color="000000"/>
+            </w:tcBorders>
+            <w:shd w:val="clear" w:color="auto" w:fill="FEFFFF"/>
+            <w:tcMar>
+              <w:top w:w="80" w:type="dxa"/>
+              <w:left w:w="80" w:type="dxa"/>
+              <w:bottom w:w="80" w:type="dxa"/>
+              <w:right w:w="80" w:type="dxa"/>
+            </w:tcMar>
+          </w:tcPr>
+          <w:p>
+            <w:pPr>
+              <w:pStyle w:val="NoSpacing"/>
+              <w:rPr>
+                <w:rFonts w:ascii="Times New Roman Bold" w:eastAsia="Times New Roman Bold" w:hAnsi="Times New Roman Bold" w:cs="Times New Roman Bold"/>
+                <w:sz w:val="24"/>
+                <w:szCs w:val="24"/>
+              </w:rPr>
+            </w:pPr>
+            <w:r>
+              <w:rPr>
+                <w:rFonts w:ascii="Times New Roman Bold"/>
+                <w:sz w:val="24"/>
+                <w:szCs w:val="24"/>
+              </w:rPr>
+              <w:t xml:space="preserve"> Den 4/Bear</w:t>
+            </w:r>
+          </w:p>
+          <w:p>
+            <w:pPr>
+              <w:pStyle w:val="NoSpacing"/>
+              <w:rPr>
+                <w:rFonts w:ascii="Times New Roman Bold" w:eastAsia="Times New Roman Bold" w:hAnsi="Times New Roman Bold" w:cs="Times New Roman Bold"/>
+                <w:sz w:val="24"/>
+                <w:szCs w:val="24"/>
+              </w:rPr>
+            </w:pPr>
+          </w:p>
+          <w:p>
+            <w:pPr>
+              <w:pStyle w:val="NoSpacing"/>
+              <w:rPr>
+                <w:rFonts w:ascii="Times New Roman Bold"/>
+                <w:sz w:val="24"/>
+                <w:szCs w:val="24"/>
+              </w:rPr>
+            </w:pPr>
+            <w:r>
+              <w:rPr>
+                <w:rFonts w:ascii="Times New Roman Bold"/>
+                <w:sz w:val="24"/>
+                <w:szCs w:val="24"/>
+              </w:rPr>
+              <w:t xml:space="preserve">DL/Asst. Cub Master:  </w:t>
+            </w:r>
+          </w:p>
+          <w:p>
+            <w:pPr>
+              <w:pStyle w:val="NoSpacing"/>
+              <w:rPr>
+                <w:sz w:val="24"/>
+                <w:szCs w:val="24"/>
+              </w:rPr>
+            </w:pPr>
+            <w:r>
+              <w:rPr>
+                <w:sz w:val="24"/>
+                <w:szCs w:val="24"/>
+                <w:shd w:val="clear" w:color="auto" w:fill="FEFB00"/>
+              </w:rPr>
+              <w:t xml:space="preserve">Curran </w:t>
+            </w:r>
+            <w:proofErr w:type="spellStart"/>
+            <w:r>
+              <w:rPr>
+                <w:sz w:val="24"/>
+                <w:szCs w:val="24"/>
+                <w:shd w:val="clear" w:color="auto" w:fill="FEFB00"/>
+              </w:rPr>
+              <w:t>Scarlata</w:t>
+            </w:r>
+            <w:proofErr w:type="spellEnd"/>
+            <w:r>
+              <w:rPr>
+                <w:sz w:val="24"/>
+                <w:szCs w:val="24"/>
+              </w:rPr>
               <w:t xml:space="preserve">, </w:t>
             </w:r>
-            <w:r>
-              <w:rPr>
-                <w:sz w:val="24"/>
-                <w:szCs w:val="24"/>
-              </w:rPr>
-              <w:t>jos</w:t>
-            </w:r>
-            <w:r>
-              <w:rPr>
-                <w:sz w:val="24"/>
-                <w:szCs w:val="24"/>
-              </w:rPr>
-              <w:t>ua.nickel@gmail.com</w:t>
+          </w:p>
+          <w:p>
+            <w:pPr>
+              <w:pStyle w:val="NoSpacing"/>
+              <w:rPr>
+                <w:sz w:val="24"/>
+                <w:szCs w:val="24"/>
+              </w:rPr>
+            </w:pPr>
+            <w:r>
+              <w:rPr>
+                <w:sz w:val="24"/>
+                <w:szCs w:val="24"/>
+              </w:rPr>
+              <w:t>cbscar01@yahoo.com</w:t>
             </w:r>
           </w:p>
           <w:p>
@@ -714,11 +754,325 @@
                 <w:sz w:val="24"/>
                 <w:szCs w:val="24"/>
               </w:rPr>
+              <w:t xml:space="preserve">Asst. DL:  </w:t>
+            </w:r>
+            <w:r>
+              <w:rPr>
+                <w:sz w:val="24"/>
+                <w:szCs w:val="24"/>
+                <w:shd w:val="clear" w:color="auto" w:fill="FFFF00"/>
+              </w:rPr>
+              <w:t xml:space="preserve">Brian </w:t>
+            </w:r>
+            <w:r>
+              <w:rPr>
+                <w:sz w:val="24"/>
+                <w:szCs w:val="24"/>
+                <w:shd w:val="clear" w:color="auto" w:fill="FEFB00"/>
+              </w:rPr>
+              <w:t>Whitfield</w:t>
+            </w:r>
+            <w:r>
+              <w:rPr>
+                <w:sz w:val="24"/>
+                <w:szCs w:val="24"/>
+              </w:rPr>
+              <w:t>,</w:t>
+            </w:r>
+            <w:r>
+              <w:rPr>
+                <w:rFonts w:ascii="Times New Roman Bold"/>
+                <w:sz w:val="24"/>
+                <w:szCs w:val="24"/>
+              </w:rPr>
+              <w:t xml:space="preserve"> </w:t>
+            </w:r>
+            <w:r>
+              <w:rPr>
+                <w:sz w:val="24"/>
+                <w:szCs w:val="24"/>
+              </w:rPr>
+              <w:t>whitfdb2@gmail.com</w:t>
+            </w:r>
+          </w:p>
+          <w:p>
+            <w:pPr>
+              <w:pStyle w:val="NoSpacing"/>
+              <w:rPr>
+                <w:rFonts w:ascii="Times New Roman Bold"/>
+                <w:sz w:val="24"/>
+                <w:szCs w:val="24"/>
+              </w:rPr>
+            </w:pPr>
+            <w:r>
+              <w:rPr>
+                <w:rFonts w:ascii="Times New Roman Bold"/>
+                <w:sz w:val="24"/>
+                <w:szCs w:val="24"/>
+              </w:rPr>
+              <w:t xml:space="preserve">Chartered Organizational Representative:  </w:t>
+            </w:r>
+          </w:p>
+          <w:p>
+            <w:pPr>
+              <w:pStyle w:val="NoSpacing"/>
+              <w:rPr>
+                <w:sz w:val="24"/>
+                <w:szCs w:val="24"/>
+              </w:rPr>
+            </w:pPr>
+            <w:r>
+              <w:rPr>
+                <w:sz w:val="24"/>
+                <w:szCs w:val="24"/>
+                <w:shd w:val="clear" w:color="auto" w:fill="FEFB00"/>
+              </w:rPr>
+              <w:t>Jennifer Langley</w:t>
+            </w:r>
+            <w:r>
+              <w:rPr>
+                <w:sz w:val="24"/>
+                <w:szCs w:val="24"/>
+              </w:rPr>
+              <w:t>,</w:t>
+            </w:r>
+          </w:p>
+          <w:p>
+            <w:pPr>
+              <w:pStyle w:val="NoSpacing"/>
+              <w:rPr>
+                <w:sz w:val="24"/>
+                <w:szCs w:val="24"/>
+              </w:rPr>
+            </w:pPr>
+            <w:r>
+              <w:rPr>
+                <w:sz w:val="24"/>
+                <w:szCs w:val="24"/>
+              </w:rPr>
+              <w:t xml:space="preserve"> jklangley39@gmail.com</w:t>
+            </w:r>
+          </w:p>
+          <w:p>
+            <w:pPr>
+              <w:pStyle w:val="NoSpacing"/>
+              <w:rPr>
+                <w:rFonts w:ascii="Times New Roman Bold"/>
+                <w:sz w:val="24"/>
+                <w:szCs w:val="24"/>
+              </w:rPr>
+            </w:pPr>
+            <w:r>
+              <w:rPr>
+                <w:rFonts w:ascii="Times New Roman Bold"/>
+                <w:sz w:val="24"/>
+                <w:szCs w:val="24"/>
+              </w:rPr>
+              <w:t xml:space="preserve">Treasurer:  </w:t>
+            </w:r>
+          </w:p>
+          <w:p>
+            <w:pPr>
+              <w:pStyle w:val="NoSpacing"/>
+              <w:rPr>
+                <w:sz w:val="24"/>
+                <w:szCs w:val="24"/>
+              </w:rPr>
+            </w:pPr>
+            <w:r>
+              <w:rPr>
+                <w:sz w:val="24"/>
+                <w:szCs w:val="24"/>
+                <w:shd w:val="clear" w:color="auto" w:fill="FFFF00"/>
+              </w:rPr>
+              <w:t xml:space="preserve">Audrey </w:t>
+            </w:r>
+            <w:proofErr w:type="spellStart"/>
+            <w:r>
+              <w:rPr>
+                <w:sz w:val="24"/>
+                <w:szCs w:val="24"/>
+                <w:shd w:val="clear" w:color="auto" w:fill="FFFF00"/>
+              </w:rPr>
+              <w:t>Scarlata</w:t>
+            </w:r>
+            <w:proofErr w:type="spellEnd"/>
+            <w:r>
+              <w:rPr>
+                <w:sz w:val="24"/>
+                <w:szCs w:val="24"/>
+              </w:rPr>
+              <w:t xml:space="preserve">, </w:t>
+            </w:r>
+          </w:p>
+          <w:p>
+            <w:pPr>
+              <w:pStyle w:val="NoSpacing"/>
+              <w:rPr>
+                <w:rFonts w:ascii="Times New Roman Bold" w:eastAsia="Times New Roman Bold" w:hAnsi="Times New Roman Bold" w:cs="Times New Roman Bold"/>
+                <w:sz w:val="24"/>
+                <w:szCs w:val="24"/>
+              </w:rPr>
+            </w:pPr>
+            <w:r>
+              <w:rPr>
+                <w:sz w:val="24"/>
+                <w:szCs w:val="24"/>
+              </w:rPr>
+              <w:t>audreyscarlata@gmail.com</w:t>
+            </w:r>
+          </w:p>
+          <w:p>
+            <w:pPr>
+              <w:pStyle w:val="NoSpacing"/>
+              <w:rPr>
+                <w:sz w:val="24"/>
+                <w:szCs w:val="24"/>
+              </w:rPr>
+            </w:pPr>
+          </w:p>
+        </w:tc>
+        <w:tc>
+          <w:tcPr>
+            <w:tcW w:w="3060" w:type="dxa"/>
+            <w:tcBorders>
+              <w:top w:val="single" w:sz="4" w:space="0" w:color="000000"/>
+              <w:left w:val="single" w:sz="4" w:space="0" w:color="000000"/>
+              <w:bottom w:val="single" w:sz="4" w:space="0" w:color="000000"/>
+              <w:right w:val="single" w:sz="4" w:space="0" w:color="000000"/>
+            </w:tcBorders>
+            <w:shd w:val="clear" w:color="auto" w:fill="FEFFFF"/>
+            <w:tcMar>
+              <w:top w:w="80" w:type="dxa"/>
+              <w:left w:w="80" w:type="dxa"/>
+              <w:bottom w:w="80" w:type="dxa"/>
+              <w:right w:w="80" w:type="dxa"/>
+            </w:tcMar>
+          </w:tcPr>
+          <w:p>
+            <w:pPr>
+              <w:pStyle w:val="NoSpacing"/>
+              <w:rPr>
+                <w:rFonts w:ascii="Times New Roman Bold" w:eastAsia="Times New Roman Bold" w:hAnsi="Times New Roman Bold" w:cs="Times New Roman Bold"/>
+                <w:sz w:val="24"/>
+                <w:szCs w:val="24"/>
+              </w:rPr>
+            </w:pPr>
+            <w:r>
+              <w:rPr>
+                <w:rFonts w:ascii="Times New Roman Bold"/>
+                <w:sz w:val="24"/>
+                <w:szCs w:val="24"/>
+              </w:rPr>
+              <w:t>Den 5/Bear</w:t>
+            </w:r>
+          </w:p>
+          <w:p>
+            <w:pPr>
+              <w:pStyle w:val="NoSpacing"/>
+              <w:rPr>
+                <w:rFonts w:ascii="Times New Roman Bold" w:eastAsia="Times New Roman Bold" w:hAnsi="Times New Roman Bold" w:cs="Times New Roman Bold"/>
+                <w:sz w:val="24"/>
+                <w:szCs w:val="24"/>
+              </w:rPr>
+            </w:pPr>
+          </w:p>
+          <w:p>
+            <w:pPr>
+              <w:pStyle w:val="NoSpacing"/>
+              <w:rPr>
+                <w:sz w:val="24"/>
+                <w:szCs w:val="24"/>
+              </w:rPr>
+            </w:pPr>
+            <w:r>
+              <w:rPr>
+                <w:rFonts w:ascii="Times New Roman Bold"/>
+                <w:sz w:val="24"/>
+                <w:szCs w:val="24"/>
+              </w:rPr>
+              <w:t>DL:</w:t>
+            </w:r>
+            <w:r>
+              <w:rPr>
+                <w:sz w:val="24"/>
+                <w:szCs w:val="24"/>
+              </w:rPr>
+              <w:t xml:space="preserve">  </w:t>
+            </w:r>
+            <w:r>
+              <w:rPr>
+                <w:sz w:val="24"/>
+                <w:szCs w:val="24"/>
+                <w:shd w:val="clear" w:color="auto" w:fill="FEFB00"/>
+              </w:rPr>
+              <w:t>Josh Nickel</w:t>
+            </w:r>
+            <w:r>
+              <w:rPr>
+                <w:sz w:val="24"/>
+                <w:szCs w:val="24"/>
+              </w:rPr>
+              <w:t>, josua.nickel@gmail.com</w:t>
+            </w:r>
+          </w:p>
+          <w:p>
+            <w:pPr>
+              <w:pStyle w:val="NoSpacing"/>
+              <w:rPr>
+                <w:sz w:val="24"/>
+                <w:szCs w:val="24"/>
+              </w:rPr>
+            </w:pPr>
+            <w:r>
+              <w:rPr>
+                <w:rFonts w:ascii="Times New Roman Bold"/>
+                <w:sz w:val="24"/>
+                <w:szCs w:val="24"/>
+              </w:rPr>
               <w:t>Asst. DL:</w:t>
             </w:r>
             <w:r>
               <w:rPr>
-                <w:rFonts w:ascii="Times New Roman Bold"/>
+                <w:sz w:val="24"/>
+                <w:szCs w:val="24"/>
+              </w:rPr>
+              <w:t xml:space="preserve">  </w:t>
+            </w:r>
+            <w:r>
+              <w:rPr>
+                <w:sz w:val="24"/>
+                <w:szCs w:val="24"/>
+                <w:shd w:val="clear" w:color="auto" w:fill="FEFB00"/>
+              </w:rPr>
+              <w:t>Nick Cease</w:t>
+            </w:r>
+            <w:r>
+              <w:rPr>
+                <w:sz w:val="24"/>
+                <w:szCs w:val="24"/>
+              </w:rPr>
+              <w:t>, nickcease1@gmail</w:t>
+            </w:r>
+          </w:p>
+          <w:p>
+            <w:pPr>
+              <w:pStyle w:val="NoSpacing"/>
+              <w:rPr>
+                <w:sz w:val="24"/>
+                <w:szCs w:val="24"/>
+              </w:rPr>
+            </w:pPr>
+            <w:r>
+              <w:rPr>
+                <w:rFonts w:ascii="Times New Roman Bold"/>
+                <w:sz w:val="24"/>
+                <w:szCs w:val="24"/>
+              </w:rPr>
+              <w:t>Asst. DL:</w:t>
+            </w:r>
+            <w:r>
+              <w:rPr>
                 <w:sz w:val="24"/>
                 <w:szCs w:val="24"/>
               </w:rPr>
@@ -728,17 +1082,40 @@
               <w:rPr>
                 <w:sz w:val="24"/>
                 <w:szCs w:val="24"/>
-                <w:shd w:val="clear" w:color="auto" w:fill="FFFF00"/>
-              </w:rPr>
-              <w:t xml:space="preserve">Brian </w:t>
-            </w:r>
-            <w:r>
-              <w:rPr>
-                <w:sz w:val="24"/>
-                <w:szCs w:val="24"/>
                 <w:shd w:val="clear" w:color="auto" w:fill="FEFB00"/>
               </w:rPr>
-              <w:t>Whi</w:t>
+              <w:t>Rachel Cease</w:t>
+            </w:r>
+            <w:r>
+              <w:rPr>
+                <w:sz w:val="24"/>
+                <w:szCs w:val="24"/>
+              </w:rPr>
+              <w:t>, rachelcease@aol.com</w:t>
+            </w:r>
+          </w:p>
+          <w:p>
+            <w:pPr>
+              <w:pStyle w:val="NoSpacing"/>
+              <w:rPr>
+                <w:sz w:val="24"/>
+                <w:szCs w:val="24"/>
+              </w:rPr>
+            </w:pPr>
+            <w:r>
+              <w:rPr>
+                <w:rFonts w:ascii="Times New Roman Bold"/>
+                <w:sz w:val="24"/>
+                <w:szCs w:val="24"/>
+              </w:rPr>
+              <w:t>Asst. DL:</w:t>
+            </w:r>
+            <w:r>
+              <w:rPr>
+                <w:sz w:val="24"/>
+                <w:szCs w:val="24"/>
+              </w:rPr>
+              <w:t xml:space="preserve">  </w:t>
             </w:r>
             <w:r>
               <w:rPr>
@@ -746,23 +1123,108 @@
                 <w:szCs w:val="24"/>
                 <w:shd w:val="clear" w:color="auto" w:fill="FEFB00"/>
               </w:rPr>
-              <w:t>t</w:t>
-            </w:r>
-            <w:r>
-              <w:rPr>
-                <w:sz w:val="24"/>
-                <w:szCs w:val="24"/>
-                <w:shd w:val="clear" w:color="auto" w:fill="FEFB00"/>
-              </w:rPr>
-              <w:t>field</w:t>
-            </w:r>
-            <w:r>
-              <w:rPr>
-                <w:sz w:val="24"/>
-                <w:szCs w:val="24"/>
-              </w:rPr>
-              <w:t>,</w:t>
-            </w:r>
+              <w:t>Chris Haden</w:t>
+            </w:r>
+            <w:r>
+              <w:rPr>
+                <w:sz w:val="24"/>
+                <w:szCs w:val="24"/>
+              </w:rPr>
+              <w:t>, chris_haden@yahoo.com</w:t>
+            </w:r>
+          </w:p>
+          <w:p>
+            <w:pPr>
+              <w:pStyle w:val="NoSpacing"/>
+              <w:rPr>
+                <w:sz w:val="24"/>
+                <w:szCs w:val="24"/>
+              </w:rPr>
+            </w:pPr>
+          </w:p>
+          <w:p>
+            <w:pPr>
+              <w:pStyle w:val="NoSpacing"/>
+              <w:rPr>
+                <w:sz w:val="24"/>
+                <w:szCs w:val="24"/>
+              </w:rPr>
+            </w:pPr>
+          </w:p>
+          <w:p>
+            <w:pPr>
+              <w:pStyle w:val="BodyA"/>
+              <w:spacing w:after="0" w:line="240" w:lineRule="auto"/>
+              <w:rPr>
+                <w:sz w:val="24"/>
+                <w:szCs w:val="24"/>
+              </w:rPr>
+            </w:pPr>
+          </w:p>
+        </w:tc>
+        <w:tc>
+          <w:tcPr>
+            <w:tcW w:w="2790" w:type="dxa"/>
+            <w:tcBorders>
+              <w:top w:val="single" w:sz="4" w:space="0" w:color="000000"/>
+              <w:left w:val="single" w:sz="4" w:space="0" w:color="000000"/>
+              <w:bottom w:val="single" w:sz="4" w:space="0" w:color="000000"/>
+              <w:right w:val="single" w:sz="4" w:space="0" w:color="000000"/>
+            </w:tcBorders>
+            <w:shd w:val="clear" w:color="auto" w:fill="FEFFFF"/>
+            <w:tcMar>
+              <w:top w:w="80" w:type="dxa"/>
+              <w:left w:w="80" w:type="dxa"/>
+              <w:bottom w:w="80" w:type="dxa"/>
+              <w:right w:w="80" w:type="dxa"/>
+            </w:tcMar>
+          </w:tcPr>
+          <w:p>
+            <w:pPr>
+              <w:pStyle w:val="NoSpacing"/>
+              <w:rPr>
+                <w:rFonts w:ascii="Times New Roman Bold" w:eastAsia="Times New Roman Bold" w:hAnsi="Times New Roman Bold" w:cs="Times New Roman Bold"/>
+                <w:sz w:val="24"/>
+                <w:szCs w:val="24"/>
+              </w:rPr>
+            </w:pPr>
+            <w:r>
+              <w:rPr>
+                <w:rFonts w:ascii="Times New Roman Bold"/>
+                <w:sz w:val="24"/>
+                <w:szCs w:val="24"/>
+              </w:rPr>
+              <w:t>Den 6/</w:t>
+            </w:r>
+            <w:r>
+              <w:rPr>
+                <w:rFonts w:ascii="Times New Roman Bold"/>
+                <w:color w:val="92D050"/>
+                <w:sz w:val="24"/>
+                <w:szCs w:val="24"/>
+              </w:rPr>
+              <w:t>OPEN</w:t>
+            </w:r>
+          </w:p>
+          <w:p>
+            <w:pPr>
+              <w:pStyle w:val="NoSpacing"/>
+              <w:rPr>
+                <w:rFonts w:ascii="Times New Roman Bold" w:eastAsia="Times New Roman Bold" w:hAnsi="Times New Roman Bold" w:cs="Times New Roman Bold"/>
+                <w:sz w:val="24"/>
+                <w:szCs w:val="24"/>
+              </w:rPr>
+            </w:pPr>
+          </w:p>
+          <w:p>
+            <w:pPr>
+              <w:pStyle w:val="BodyA"/>
+              <w:spacing w:after="0" w:line="240" w:lineRule="auto"/>
+              <w:rPr>
+                <w:sz w:val="24"/>
+                <w:szCs w:val="24"/>
+              </w:rPr>
+            </w:pPr>
             <w:r>
               <w:rPr>
                 <w:rFonts w:ascii="Times New Roman Bold"/>
@@ -771,32 +1233,6 @@
               </w:rPr>
               <w:t xml:space="preserve"> </w:t>
             </w:r>
-            <w:r>
-              <w:rPr>
-                <w:sz w:val="24"/>
-                <w:szCs w:val="24"/>
-              </w:rPr>
-              <w:t>whitfdb2@gmail.com</w:t>
-            </w:r>
-          </w:p>
-          <w:p>
-            <w:pPr>
-              <w:pStyle w:val="NoSpacing"/>
-              <w:rPr>
-                <w:rFonts w:ascii="Times New Roman Bold" w:eastAsia="Times New Roman Bold" w:hAnsi="Times New Roman Bold" w:cs="Times New Roman Bold"/>
-                <w:sz w:val="24"/>
-                <w:szCs w:val="24"/>
-              </w:rPr>
-            </w:pPr>
-          </w:p>
-          <w:p>
-            <w:pPr>
-              <w:pStyle w:val="NoSpacing"/>
-              <w:rPr>
-                <w:sz w:val="24"/>
-                <w:szCs w:val="24"/>
-              </w:rPr>
-            </w:pPr>
           </w:p>
         </w:tc>
       </w:tr>
@@ -836,101 +1272,283 @@
                 <w:sz w:val="24"/>
                 <w:szCs w:val="24"/>
               </w:rPr>
+              <w:t>Den 7/</w:t>
+            </w:r>
+            <w:proofErr w:type="spellStart"/>
+            <w:r>
+              <w:rPr>
+                <w:rFonts w:ascii="Times New Roman Bold"/>
+                <w:sz w:val="24"/>
+                <w:szCs w:val="24"/>
+              </w:rPr>
+              <w:t>Webelos</w:t>
+            </w:r>
+            <w:proofErr w:type="spellEnd"/>
+            <w:r>
+              <w:rPr>
+                <w:rFonts w:ascii="Times New Roman Bold"/>
+                <w:sz w:val="24"/>
+                <w:szCs w:val="24"/>
+              </w:rPr>
+              <w:t xml:space="preserve"> 1</w:t>
+            </w:r>
+          </w:p>
+          <w:p>
+            <w:pPr>
+              <w:pStyle w:val="NoSpacing"/>
+              <w:rPr>
+                <w:rFonts w:ascii="Times New Roman Bold" w:eastAsia="Times New Roman Bold" w:hAnsi="Times New Roman Bold" w:cs="Times New Roman Bold"/>
+                <w:sz w:val="24"/>
+                <w:szCs w:val="24"/>
+              </w:rPr>
+            </w:pPr>
+          </w:p>
+          <w:p>
+            <w:pPr>
+              <w:pStyle w:val="NoSpacing"/>
+              <w:rPr>
+                <w:sz w:val="24"/>
+                <w:szCs w:val="24"/>
+              </w:rPr>
+            </w:pPr>
+          </w:p>
+          <w:p>
+            <w:pPr>
+              <w:pStyle w:val="NoSpacing"/>
+              <w:rPr>
+                <w:sz w:val="24"/>
+                <w:szCs w:val="24"/>
+              </w:rPr>
+            </w:pPr>
+            <w:r>
+              <w:rPr>
+                <w:rFonts w:ascii="Times New Roman Bold"/>
+                <w:sz w:val="24"/>
+                <w:szCs w:val="24"/>
+              </w:rPr>
+              <w:t>DL:</w:t>
+            </w:r>
+            <w:r>
+              <w:rPr>
+                <w:sz w:val="24"/>
+                <w:szCs w:val="24"/>
+              </w:rPr>
+              <w:t xml:space="preserve">  </w:t>
+            </w:r>
+            <w:r>
+              <w:rPr>
+                <w:sz w:val="24"/>
+                <w:szCs w:val="24"/>
+                <w:shd w:val="clear" w:color="auto" w:fill="FEFB00"/>
+              </w:rPr>
+              <w:t>Steve McCabe</w:t>
+            </w:r>
+            <w:r>
+              <w:rPr>
+                <w:sz w:val="24"/>
+                <w:szCs w:val="24"/>
+              </w:rPr>
+              <w:t xml:space="preserve">, </w:t>
+            </w:r>
+          </w:p>
+          <w:p>
+            <w:pPr>
+              <w:pStyle w:val="NoSpacing"/>
+              <w:rPr>
+                <w:sz w:val="24"/>
+                <w:szCs w:val="24"/>
+              </w:rPr>
+            </w:pPr>
+            <w:r>
+              <w:rPr>
+                <w:sz w:val="24"/>
+                <w:szCs w:val="24"/>
+              </w:rPr>
+              <w:t>spmccabe@twc.com</w:t>
+            </w:r>
+          </w:p>
+          <w:p>
+            <w:pPr>
+              <w:pStyle w:val="NoSpacing"/>
+              <w:rPr>
+                <w:sz w:val="24"/>
+                <w:szCs w:val="24"/>
+              </w:rPr>
+            </w:pPr>
+            <w:r>
+              <w:rPr>
+                <w:rFonts w:ascii="Times New Roman Bold"/>
+                <w:sz w:val="24"/>
+                <w:szCs w:val="24"/>
+              </w:rPr>
+              <w:t>Asst. DL:</w:t>
+            </w:r>
+            <w:r>
+              <w:rPr>
+                <w:sz w:val="24"/>
+                <w:szCs w:val="24"/>
+              </w:rPr>
+              <w:t xml:space="preserve">  </w:t>
+            </w:r>
+          </w:p>
+          <w:p>
+            <w:pPr>
+              <w:pStyle w:val="NoSpacing"/>
+              <w:rPr>
+                <w:sz w:val="24"/>
+                <w:szCs w:val="24"/>
+              </w:rPr>
+            </w:pPr>
+            <w:r>
+              <w:rPr>
+                <w:sz w:val="24"/>
+                <w:szCs w:val="24"/>
+                <w:shd w:val="clear" w:color="auto" w:fill="FFFF00"/>
+              </w:rPr>
+              <w:t xml:space="preserve">Tim </w:t>
+            </w:r>
+            <w:proofErr w:type="spellStart"/>
+            <w:r>
+              <w:rPr>
+                <w:sz w:val="24"/>
+                <w:szCs w:val="24"/>
+                <w:shd w:val="clear" w:color="auto" w:fill="FFFF00"/>
+              </w:rPr>
+              <w:t>Tembeleski</w:t>
+            </w:r>
+            <w:proofErr w:type="spellEnd"/>
+            <w:r>
+              <w:rPr>
+                <w:sz w:val="24"/>
+                <w:szCs w:val="24"/>
+              </w:rPr>
+              <w:t>;</w:t>
+            </w:r>
+          </w:p>
+          <w:p>
+            <w:pPr>
+              <w:pStyle w:val="NoSpacing"/>
+              <w:rPr>
+                <w:sz w:val="24"/>
+                <w:szCs w:val="24"/>
+              </w:rPr>
+            </w:pPr>
+            <w:r>
+              <w:rPr>
+                <w:sz w:val="24"/>
+                <w:szCs w:val="24"/>
+              </w:rPr>
+              <w:t xml:space="preserve"> tembeleski@icloud.com</w:t>
+            </w:r>
+          </w:p>
+          <w:p>
+            <w:pPr>
+              <w:pStyle w:val="NoSpacing"/>
+              <w:rPr>
+                <w:rFonts w:ascii="Times New Roman Bold" w:eastAsia="Times New Roman Bold" w:hAnsi="Times New Roman Bold" w:cs="Times New Roman Bold"/>
+                <w:sz w:val="24"/>
+                <w:szCs w:val="24"/>
+              </w:rPr>
+            </w:pPr>
+            <w:proofErr w:type="spellStart"/>
+            <w:r>
+              <w:rPr>
+                <w:rFonts w:ascii="Times New Roman Bold"/>
+                <w:sz w:val="24"/>
+                <w:szCs w:val="24"/>
+              </w:rPr>
+              <w:t>Cubmaster</w:t>
+            </w:r>
+            <w:proofErr w:type="spellEnd"/>
+            <w:r>
+              <w:rPr>
+                <w:rFonts w:ascii="Times New Roman Bold"/>
+                <w:sz w:val="24"/>
+                <w:szCs w:val="24"/>
+              </w:rPr>
+              <w:t>:</w:t>
+            </w:r>
+            <w:r>
+              <w:rPr>
+                <w:sz w:val="24"/>
+                <w:szCs w:val="24"/>
+              </w:rPr>
               <w:t xml:space="preserve"> </w:t>
             </w:r>
             <w:r>
               <w:rPr>
-                <w:rFonts w:ascii="Times New Roman Bold"/>
-                <w:sz w:val="24"/>
-                <w:szCs w:val="24"/>
-              </w:rPr>
-              <w:t>Den 4/Bear</w:t>
-            </w:r>
-          </w:p>
-          <w:p>
-            <w:pPr>
-              <w:pStyle w:val="NoSpacing"/>
-              <w:rPr>
-                <w:rFonts w:ascii="Times New Roman Bold" w:eastAsia="Times New Roman Bold" w:hAnsi="Times New Roman Bold" w:cs="Times New Roman Bold"/>
-                <w:sz w:val="24"/>
-                <w:szCs w:val="24"/>
-              </w:rPr>
-            </w:pPr>
-          </w:p>
-          <w:p>
-            <w:pPr>
-              <w:pStyle w:val="NoSpacing"/>
-              <w:rPr>
-                <w:rFonts w:ascii="Times New Roman Bold"/>
-                <w:sz w:val="24"/>
-                <w:szCs w:val="24"/>
-              </w:rPr>
-            </w:pPr>
-            <w:r>
-              <w:rPr>
-                <w:rFonts w:ascii="Times New Roman Bold"/>
-                <w:sz w:val="24"/>
-                <w:szCs w:val="24"/>
-              </w:rPr>
-              <w:t xml:space="preserve">DL/Asst. Cub Master:  </w:t>
-            </w:r>
-          </w:p>
-          <w:p>
-            <w:pPr>
-              <w:pStyle w:val="NoSpacing"/>
-              <w:rPr>
-                <w:sz w:val="24"/>
-                <w:szCs w:val="24"/>
-              </w:rPr>
-            </w:pPr>
+                <w:sz w:val="24"/>
+                <w:szCs w:val="24"/>
+                <w:shd w:val="clear" w:color="auto" w:fill="FFFF00"/>
+              </w:rPr>
+              <w:t>Chris Jay</w:t>
+            </w:r>
+            <w:r>
+              <w:rPr>
+                <w:sz w:val="24"/>
+                <w:szCs w:val="24"/>
+              </w:rPr>
+              <w:t>, chris.jaygm@gmail.com</w:t>
+            </w:r>
+          </w:p>
+          <w:p>
+            <w:pPr>
+              <w:pStyle w:val="NoSpacing"/>
+              <w:rPr>
+                <w:sz w:val="24"/>
+                <w:szCs w:val="24"/>
+              </w:rPr>
+            </w:pPr>
+            <w:r>
+              <w:rPr>
+                <w:rFonts w:ascii="Times New Roman Bold"/>
+                <w:sz w:val="24"/>
+                <w:szCs w:val="24"/>
+              </w:rPr>
+              <w:t>Pack Trainer:</w:t>
+            </w:r>
+            <w:r>
+              <w:rPr>
+                <w:sz w:val="24"/>
+                <w:szCs w:val="24"/>
+              </w:rPr>
+              <w:t xml:space="preserve">  </w:t>
+            </w:r>
+          </w:p>
+          <w:p>
+            <w:pPr>
+              <w:pStyle w:val="NoSpacing"/>
+              <w:rPr>
+                <w:sz w:val="24"/>
+                <w:szCs w:val="24"/>
+              </w:rPr>
+            </w:pPr>
+            <w:proofErr w:type="spellStart"/>
             <w:r>
               <w:rPr>
                 <w:sz w:val="24"/>
                 <w:szCs w:val="24"/>
                 <w:shd w:val="clear" w:color="auto" w:fill="FEFB00"/>
               </w:rPr>
-              <w:t>Cu</w:t>
-            </w:r>
+              <w:t>Sabeen</w:t>
+            </w:r>
+            <w:proofErr w:type="spellEnd"/>
             <w:r>
               <w:rPr>
                 <w:sz w:val="24"/>
                 <w:szCs w:val="24"/>
                 <w:shd w:val="clear" w:color="auto" w:fill="FEFB00"/>
               </w:rPr>
-              <w:t>r</w:t>
-            </w:r>
+              <w:t xml:space="preserve"> </w:t>
+            </w:r>
+            <w:proofErr w:type="spellStart"/>
             <w:r>
               <w:rPr>
                 <w:sz w:val="24"/>
                 <w:szCs w:val="24"/>
                 <w:shd w:val="clear" w:color="auto" w:fill="FEFB00"/>
               </w:rPr>
-              <w:t xml:space="preserve">ran </w:t>
-            </w:r>
-            <w:proofErr w:type="spellStart"/>
-            <w:r>
-              <w:rPr>
-                <w:sz w:val="24"/>
-                <w:szCs w:val="24"/>
-                <w:shd w:val="clear" w:color="auto" w:fill="FEFB00"/>
-              </w:rPr>
-              <w:t>Sca</w:t>
-            </w:r>
-            <w:r>
-              <w:rPr>
-                <w:sz w:val="24"/>
-                <w:szCs w:val="24"/>
-                <w:shd w:val="clear" w:color="auto" w:fill="FEFB00"/>
-              </w:rPr>
-              <w:t>r</w:t>
-            </w:r>
-            <w:r>
-              <w:rPr>
-                <w:sz w:val="24"/>
-                <w:szCs w:val="24"/>
-                <w:shd w:val="clear" w:color="auto" w:fill="FEFB00"/>
-              </w:rPr>
-              <w:t>lata</w:t>
+              <w:t>Nasim</w:t>
             </w:r>
             <w:proofErr w:type="spellEnd"/>
             <w:r>
@@ -949,271 +1567,13 @@
                 <w:szCs w:val="24"/>
               </w:rPr>
             </w:pPr>
-            <w:r>
-              <w:rPr>
-                <w:sz w:val="24"/>
-                <w:szCs w:val="24"/>
-              </w:rPr>
-              <w:t>cbscar01@yahoo.com</w:t>
-            </w:r>
-          </w:p>
-          <w:p>
-            <w:pPr>
-              <w:pStyle w:val="NoSpacing"/>
-              <w:rPr>
-                <w:rFonts w:ascii="Times New Roman Bold" w:eastAsia="Times New Roman Bold" w:hAnsi="Times New Roman Bold" w:cs="Times New Roman Bold"/>
-                <w:sz w:val="24"/>
-                <w:szCs w:val="24"/>
-              </w:rPr>
-            </w:pPr>
-            <w:r>
-              <w:rPr>
-                <w:rFonts w:ascii="Times New Roman Bold"/>
-                <w:sz w:val="24"/>
-                <w:szCs w:val="24"/>
-              </w:rPr>
-              <w:t xml:space="preserve">Asst. DL:  </w:t>
-            </w:r>
-            <w:r>
-              <w:rPr>
-                <w:sz w:val="24"/>
-                <w:szCs w:val="24"/>
-                <w:shd w:val="clear" w:color="auto" w:fill="FFFF00"/>
-              </w:rPr>
-              <w:t xml:space="preserve">Brian </w:t>
-            </w:r>
-            <w:r>
-              <w:rPr>
-                <w:sz w:val="24"/>
-                <w:szCs w:val="24"/>
-                <w:shd w:val="clear" w:color="auto" w:fill="FEFB00"/>
-              </w:rPr>
-              <w:t>Whitfield</w:t>
-            </w:r>
-            <w:r>
-              <w:rPr>
-                <w:sz w:val="24"/>
-                <w:szCs w:val="24"/>
-              </w:rPr>
-              <w:t>,</w:t>
-            </w:r>
-            <w:r>
-              <w:rPr>
-                <w:rFonts w:ascii="Times New Roman Bold"/>
-                <w:sz w:val="24"/>
-                <w:szCs w:val="24"/>
-              </w:rPr>
-              <w:t xml:space="preserve"> </w:t>
-            </w:r>
-            <w:r>
-              <w:rPr>
-                <w:sz w:val="24"/>
-                <w:szCs w:val="24"/>
-              </w:rPr>
-              <w:t>whitfdb2@gmail.com</w:t>
-            </w:r>
-          </w:p>
-          <w:p>
-            <w:pPr>
-              <w:pStyle w:val="NoSpacing"/>
-              <w:rPr>
-                <w:rFonts w:ascii="Times New Roman Bold"/>
-                <w:sz w:val="24"/>
-                <w:szCs w:val="24"/>
-              </w:rPr>
-            </w:pPr>
-            <w:r>
-              <w:rPr>
-                <w:rFonts w:ascii="Times New Roman Bold"/>
-                <w:sz w:val="24"/>
-                <w:szCs w:val="24"/>
-              </w:rPr>
-              <w:t>Chartered Organizational Re</w:t>
-            </w:r>
-            <w:r>
-              <w:rPr>
-                <w:rFonts w:ascii="Times New Roman Bold"/>
-                <w:sz w:val="24"/>
-                <w:szCs w:val="24"/>
-              </w:rPr>
-              <w:t>p</w:t>
-            </w:r>
-            <w:r>
-              <w:rPr>
-                <w:rFonts w:ascii="Times New Roman Bold"/>
-                <w:sz w:val="24"/>
-                <w:szCs w:val="24"/>
-              </w:rPr>
-              <w:t>r</w:t>
-            </w:r>
-            <w:r>
-              <w:rPr>
-                <w:rFonts w:ascii="Times New Roman Bold"/>
-                <w:sz w:val="24"/>
-                <w:szCs w:val="24"/>
-              </w:rPr>
-              <w:t>e</w:t>
-            </w:r>
-            <w:r>
-              <w:rPr>
-                <w:rFonts w:ascii="Times New Roman Bold"/>
-                <w:sz w:val="24"/>
-                <w:szCs w:val="24"/>
-              </w:rPr>
-              <w:t xml:space="preserve">sentative:  </w:t>
-            </w:r>
-          </w:p>
-          <w:p>
-            <w:pPr>
-              <w:pStyle w:val="NoSpacing"/>
-              <w:rPr>
-                <w:sz w:val="24"/>
-                <w:szCs w:val="24"/>
-              </w:rPr>
-            </w:pPr>
-            <w:r>
-              <w:rPr>
-                <w:sz w:val="24"/>
-                <w:szCs w:val="24"/>
-                <w:shd w:val="clear" w:color="auto" w:fill="FEFB00"/>
-              </w:rPr>
-              <w:t>Jennifer Langley</w:t>
-            </w:r>
-            <w:r>
-              <w:rPr>
-                <w:sz w:val="24"/>
-                <w:szCs w:val="24"/>
-              </w:rPr>
-              <w:t>,</w:t>
-            </w:r>
-          </w:p>
-          <w:p>
-            <w:pPr>
-              <w:pStyle w:val="NoSpacing"/>
-              <w:rPr>
-                <w:sz w:val="24"/>
-                <w:szCs w:val="24"/>
-              </w:rPr>
-            </w:pPr>
-            <w:r>
-              <w:rPr>
-                <w:sz w:val="24"/>
-                <w:szCs w:val="24"/>
-              </w:rPr>
-              <w:t xml:space="preserve"> jklan</w:t>
-            </w:r>
-            <w:r>
-              <w:rPr>
-                <w:sz w:val="24"/>
-                <w:szCs w:val="24"/>
-              </w:rPr>
-              <w:t>g</w:t>
-            </w:r>
-            <w:r>
-              <w:rPr>
-                <w:sz w:val="24"/>
-                <w:szCs w:val="24"/>
-              </w:rPr>
-              <w:t>ley39@gmail.com</w:t>
-            </w:r>
-          </w:p>
-          <w:p>
-            <w:pPr>
-              <w:pStyle w:val="NoSpacing"/>
-              <w:rPr>
-                <w:rFonts w:ascii="Times New Roman Bold"/>
-                <w:sz w:val="24"/>
-                <w:szCs w:val="24"/>
-              </w:rPr>
-            </w:pPr>
-            <w:r>
-              <w:rPr>
-                <w:rFonts w:ascii="Times New Roman Bold"/>
-                <w:sz w:val="24"/>
-                <w:szCs w:val="24"/>
-              </w:rPr>
-              <w:t xml:space="preserve">Treasurer:  </w:t>
-            </w:r>
-          </w:p>
-          <w:p>
-            <w:pPr>
-              <w:pStyle w:val="NoSpacing"/>
-              <w:rPr>
-                <w:sz w:val="24"/>
-                <w:szCs w:val="24"/>
-              </w:rPr>
-            </w:pPr>
-            <w:r>
-              <w:rPr>
-                <w:sz w:val="24"/>
-                <w:szCs w:val="24"/>
-                <w:shd w:val="clear" w:color="auto" w:fill="FFFF00"/>
-              </w:rPr>
-              <w:t xml:space="preserve">Audrey </w:t>
-            </w:r>
-            <w:proofErr w:type="spellStart"/>
-            <w:r>
-              <w:rPr>
-                <w:sz w:val="24"/>
-                <w:szCs w:val="24"/>
-                <w:shd w:val="clear" w:color="auto" w:fill="FFFF00"/>
-              </w:rPr>
-              <w:t>Sca</w:t>
-            </w:r>
-            <w:r>
-              <w:rPr>
-                <w:sz w:val="24"/>
-                <w:szCs w:val="24"/>
-                <w:shd w:val="clear" w:color="auto" w:fill="FFFF00"/>
-              </w:rPr>
-              <w:t>r</w:t>
-            </w:r>
-            <w:r>
-              <w:rPr>
-                <w:sz w:val="24"/>
-                <w:szCs w:val="24"/>
-                <w:shd w:val="clear" w:color="auto" w:fill="FFFF00"/>
-              </w:rPr>
-              <w:t>lata</w:t>
-            </w:r>
-            <w:proofErr w:type="spellEnd"/>
-            <w:r>
-              <w:rPr>
-                <w:sz w:val="24"/>
-                <w:szCs w:val="24"/>
-              </w:rPr>
-              <w:t xml:space="preserve">, </w:t>
-            </w:r>
-          </w:p>
-          <w:p>
-            <w:pPr>
-              <w:pStyle w:val="NoSpacing"/>
-              <w:rPr>
-                <w:rFonts w:ascii="Times New Roman Bold" w:eastAsia="Times New Roman Bold" w:hAnsi="Times New Roman Bold" w:cs="Times New Roman Bold"/>
-                <w:sz w:val="24"/>
-                <w:szCs w:val="24"/>
-              </w:rPr>
-            </w:pPr>
-            <w:r>
-              <w:rPr>
-                <w:sz w:val="24"/>
-                <w:szCs w:val="24"/>
-              </w:rPr>
-              <w:t>audre</w:t>
-            </w:r>
-            <w:r>
-              <w:rPr>
-                <w:sz w:val="24"/>
-                <w:szCs w:val="24"/>
-              </w:rPr>
-              <w:t>y</w:t>
-            </w:r>
-            <w:r>
-              <w:rPr>
-                <w:sz w:val="24"/>
-                <w:szCs w:val="24"/>
-              </w:rPr>
-              <w:t>scarl</w:t>
+            <w:proofErr w:type="gramStart"/>
+            <w:r>
+              <w:rPr>
+                <w:sz w:val="24"/>
+                <w:szCs w:val="24"/>
+              </w:rPr>
+              <w:t>s</w:t>
             </w:r>
             <w:r>
               <w:rPr>
@@ -1227,12 +1587,28 @@
                 <w:sz w:val="24"/>
                 <w:szCs w:val="24"/>
               </w:rPr>
-              <w:t>ta@gmail.com</w:t>
-            </w:r>
-          </w:p>
-          <w:p>
-            <w:pPr>
-              <w:pStyle w:val="NoSpacing"/>
+              <w:t>been.nasim@jefferson.kyschools.us</w:t>
+            </w:r>
+            <w:proofErr w:type="gramEnd"/>
+          </w:p>
+          <w:p>
+            <w:pPr>
+              <w:pStyle w:val="Default"/>
+              <w:tabs>
+                <w:tab w:val="left" w:pos="560"/>
+                <w:tab w:val="left" w:pos="1120"/>
+                <w:tab w:val="left" w:pos="1680"/>
+                <w:tab w:val="left" w:pos="2240"/>
+                <w:tab w:val="left" w:pos="2800"/>
+                <w:tab w:val="left" w:pos="3360"/>
+                <w:tab w:val="left" w:pos="3920"/>
+                <w:tab w:val="left" w:pos="4480"/>
+                <w:tab w:val="left" w:pos="5040"/>
+                <w:tab w:val="left" w:pos="5600"/>
+                <w:tab w:val="left" w:pos="6160"/>
+                <w:tab w:val="left" w:pos="6720"/>
+              </w:tabs>
+              <w:spacing w:after="200" w:line="276" w:lineRule="auto"/>
               <w:rPr>
                 <w:sz w:val="24"/>
                 <w:szCs w:val="24"/>
@@ -1272,7 +1648,7 @@
                 <w:sz w:val="24"/>
                 <w:szCs w:val="24"/>
               </w:rPr>
-              <w:t>Den 5/Bear</w:t>
+              <w:t xml:space="preserve"> Den 8/Wolf</w:t>
             </w:r>
           </w:p>
           <w:p>
@@ -1293,6 +1669,15 @@
                 <w:szCs w:val="24"/>
               </w:rPr>
             </w:pPr>
+          </w:p>
+          <w:p>
+            <w:pPr>
+              <w:pStyle w:val="NoSpacing"/>
+              <w:rPr>
+                <w:sz w:val="24"/>
+                <w:szCs w:val="24"/>
+              </w:rPr>
+            </w:pPr>
             <w:r>
               <w:rPr>
                 <w:rFonts w:ascii="Times New Roman Bold"/>
@@ -1312,93 +1697,65 @@
               <w:rPr>
                 <w:sz w:val="24"/>
                 <w:szCs w:val="24"/>
-                <w:shd w:val="clear" w:color="auto" w:fill="FEFB00"/>
-              </w:rPr>
-              <w:t>Josh Nickel</w:t>
-            </w:r>
-            <w:r>
-              <w:rPr>
-                <w:sz w:val="24"/>
-                <w:szCs w:val="24"/>
-              </w:rPr>
-              <w:t xml:space="preserve">, </w:t>
-            </w:r>
-            <w:r>
-              <w:rPr>
-                <w:sz w:val="24"/>
-                <w:szCs w:val="24"/>
-              </w:rPr>
-              <w:t>jos</w:t>
-            </w:r>
-            <w:r>
-              <w:rPr>
-                <w:sz w:val="24"/>
-                <w:szCs w:val="24"/>
-              </w:rPr>
-              <w:t>ua.nickel@gmail.com</w:t>
-            </w:r>
-          </w:p>
-          <w:p>
-            <w:pPr>
-              <w:pStyle w:val="NoSpacing"/>
-              <w:rPr>
-                <w:sz w:val="24"/>
-                <w:szCs w:val="24"/>
-              </w:rPr>
-            </w:pPr>
-            <w:r>
-              <w:rPr>
-                <w:rFonts w:ascii="Times New Roman Bold"/>
-                <w:sz w:val="24"/>
-                <w:szCs w:val="24"/>
-              </w:rPr>
-              <w:t>Asst. DL:</w:t>
-            </w:r>
-            <w:r>
-              <w:rPr>
-                <w:sz w:val="24"/>
-                <w:szCs w:val="24"/>
-              </w:rPr>
-              <w:t xml:space="preserve">  </w:t>
-            </w:r>
-            <w:r>
-              <w:rPr>
-                <w:sz w:val="24"/>
-                <w:szCs w:val="24"/>
-                <w:shd w:val="clear" w:color="auto" w:fill="FEFB00"/>
-              </w:rPr>
-              <w:t>Nick Cease</w:t>
-            </w:r>
-            <w:r>
-              <w:rPr>
-                <w:sz w:val="24"/>
-                <w:szCs w:val="24"/>
-              </w:rPr>
-              <w:t xml:space="preserve">, </w:t>
-            </w:r>
-            <w:r>
-              <w:rPr>
-                <w:sz w:val="24"/>
-                <w:szCs w:val="24"/>
-              </w:rPr>
-              <w:t>nickcease1@gmail</w:t>
-            </w:r>
-          </w:p>
-          <w:p>
-            <w:pPr>
-              <w:pStyle w:val="NoSpacing"/>
-              <w:rPr>
-                <w:sz w:val="24"/>
-                <w:szCs w:val="24"/>
-              </w:rPr>
-            </w:pPr>
-            <w:r>
-              <w:rPr>
-                <w:rFonts w:ascii="Times New Roman Bold"/>
-                <w:sz w:val="24"/>
-                <w:szCs w:val="24"/>
-              </w:rPr>
-              <w:t>Asst. DL:</w:t>
+                <w:shd w:val="clear" w:color="auto" w:fill="FFFF00"/>
+              </w:rPr>
+              <w:t>Adrian Judy</w:t>
+            </w:r>
+            <w:r>
+              <w:rPr>
+                <w:sz w:val="24"/>
+                <w:szCs w:val="24"/>
+              </w:rPr>
+              <w:t>, adran.judy@prodigy.net</w:t>
+            </w:r>
+          </w:p>
+          <w:p>
+            <w:pPr>
+              <w:pStyle w:val="NoSpacing"/>
+              <w:rPr>
+                <w:sz w:val="24"/>
+                <w:szCs w:val="24"/>
+              </w:rPr>
+            </w:pPr>
+            <w:r>
+              <w:rPr>
+                <w:rFonts w:ascii="Times New Roman Bold"/>
+                <w:sz w:val="24"/>
+                <w:szCs w:val="24"/>
+              </w:rPr>
+              <w:t xml:space="preserve">Asst. DL:  </w:t>
+            </w:r>
+            <w:r>
+              <w:rPr>
+                <w:sz w:val="24"/>
+                <w:szCs w:val="24"/>
+                <w:shd w:val="clear" w:color="auto" w:fill="FFFF00"/>
+              </w:rPr>
+              <w:t>Brad Hartman</w:t>
+            </w:r>
+            <w:r>
+              <w:rPr>
+                <w:sz w:val="24"/>
+                <w:szCs w:val="24"/>
+              </w:rPr>
+              <w:t xml:space="preserve">, bhartman616@yahoo.com </w:t>
+            </w:r>
+          </w:p>
+          <w:p>
+            <w:pPr>
+              <w:pStyle w:val="NoSpacing"/>
+              <w:rPr>
+                <w:sz w:val="24"/>
+                <w:szCs w:val="24"/>
+              </w:rPr>
+            </w:pPr>
+            <w:r>
+              <w:rPr>
+                <w:rFonts w:ascii="Times New Roman Bold"/>
+                <w:sz w:val="24"/>
+                <w:szCs w:val="24"/>
+              </w:rPr>
+              <w:t>Advancement Chair:</w:t>
             </w:r>
             <w:r>
               <w:rPr>
@@ -1407,97 +1764,75 @@
               </w:rPr>
               <w:t xml:space="preserve"> </w:t>
             </w:r>
-            <w:r>
-              <w:rPr>
-                <w:sz w:val="24"/>
-                <w:szCs w:val="24"/>
-                <w:shd w:val="clear" w:color="auto" w:fill="FEFB00"/>
-              </w:rPr>
-              <w:t>Rachel Cease</w:t>
-            </w:r>
-            <w:r>
-              <w:rPr>
-                <w:sz w:val="24"/>
-                <w:szCs w:val="24"/>
-              </w:rPr>
-              <w:t xml:space="preserve">, </w:t>
-            </w:r>
-            <w:r>
-              <w:rPr>
-                <w:sz w:val="24"/>
-                <w:szCs w:val="24"/>
-              </w:rPr>
-              <w:t>rachelcease@aol.com</w:t>
-            </w:r>
-          </w:p>
-          <w:p>
-            <w:pPr>
-              <w:pStyle w:val="NoSpacing"/>
-              <w:rPr>
-                <w:sz w:val="24"/>
-                <w:szCs w:val="24"/>
-              </w:rPr>
-            </w:pPr>
-            <w:r>
-              <w:rPr>
-                <w:rFonts w:ascii="Times New Roman Bold"/>
-                <w:sz w:val="24"/>
-                <w:szCs w:val="24"/>
-              </w:rPr>
-              <w:t>Asst. DL:</w:t>
-            </w:r>
-            <w:r>
-              <w:rPr>
-                <w:sz w:val="24"/>
-                <w:szCs w:val="24"/>
-              </w:rPr>
-              <w:t xml:space="preserve">  </w:t>
-            </w:r>
-            <w:r>
-              <w:rPr>
-                <w:sz w:val="24"/>
-                <w:szCs w:val="24"/>
-                <w:shd w:val="clear" w:color="auto" w:fill="FEFB00"/>
-              </w:rPr>
-              <w:t>Chris Haden</w:t>
-            </w:r>
-            <w:r>
-              <w:rPr>
-                <w:sz w:val="24"/>
-                <w:szCs w:val="24"/>
-              </w:rPr>
-              <w:t xml:space="preserve">, </w:t>
-            </w:r>
-            <w:r>
-              <w:rPr>
-                <w:sz w:val="24"/>
-                <w:szCs w:val="24"/>
-              </w:rPr>
-              <w:t>chris_haden@yahoo.com</w:t>
-            </w:r>
-          </w:p>
-          <w:p>
-            <w:pPr>
-              <w:pStyle w:val="NoSpacing"/>
-              <w:rPr>
-                <w:sz w:val="24"/>
-                <w:szCs w:val="24"/>
-              </w:rPr>
-            </w:pPr>
-          </w:p>
-          <w:p>
-            <w:pPr>
-              <w:pStyle w:val="NoSpacing"/>
-              <w:rPr>
-                <w:sz w:val="24"/>
-                <w:szCs w:val="24"/>
-              </w:rPr>
-            </w:pPr>
-          </w:p>
-          <w:p>
-            <w:pPr>
-              <w:pStyle w:val="BodyA"/>
-              <w:spacing w:after="0" w:line="240" w:lineRule="auto"/>
+          </w:p>
+          <w:p>
+            <w:pPr>
+              <w:pStyle w:val="NoSpacing"/>
+              <w:rPr>
+                <w:sz w:val="24"/>
+                <w:szCs w:val="24"/>
+              </w:rPr>
+            </w:pPr>
+            <w:r>
+              <w:rPr>
+                <w:sz w:val="24"/>
+                <w:szCs w:val="24"/>
+                <w:shd w:val="clear" w:color="auto" w:fill="FFFF00"/>
+              </w:rPr>
+              <w:t>Karen Kennedy</w:t>
+            </w:r>
+            <w:r>
+              <w:rPr>
+                <w:sz w:val="24"/>
+                <w:szCs w:val="24"/>
+              </w:rPr>
+              <w:t>, youreachedk</w:t>
+            </w:r>
+            <w:r>
+              <w:rPr>
+                <w:sz w:val="24"/>
+                <w:szCs w:val="24"/>
+              </w:rPr>
+              <w:t>a</w:t>
+            </w:r>
+            <w:r>
+              <w:rPr>
+                <w:sz w:val="24"/>
+                <w:szCs w:val="24"/>
+              </w:rPr>
+              <w:t>ren@yahoo.com</w:t>
+            </w:r>
+          </w:p>
+          <w:p>
+            <w:pPr>
+              <w:pStyle w:val="NoSpacing"/>
+              <w:rPr>
+                <w:sz w:val="24"/>
+                <w:szCs w:val="24"/>
+              </w:rPr>
+            </w:pPr>
+          </w:p>
+          <w:p>
+            <w:pPr>
+              <w:pStyle w:val="NoSpacing"/>
+              <w:rPr>
+                <w:sz w:val="24"/>
+                <w:szCs w:val="24"/>
+              </w:rPr>
+            </w:pPr>
+          </w:p>
+          <w:p>
+            <w:pPr>
+              <w:pStyle w:val="NoSpacing"/>
+              <w:rPr>
+                <w:sz w:val="24"/>
+                <w:szCs w:val="24"/>
+              </w:rPr>
+            </w:pPr>
+          </w:p>
+          <w:p>
+            <w:pPr>
+              <w:pStyle w:val="NoSpacing"/>
               <w:rPr>
                 <w:sz w:val="24"/>
                 <w:szCs w:val="24"/>
@@ -1524,446 +1859,6 @@
           </w:tcPr>
           <w:p>
             <w:pPr>
-              <w:pStyle w:val="NoSpacing"/>
-              <w:rPr>
-                <w:rFonts w:ascii="Times New Roman Bold" w:eastAsia="Times New Roman Bold" w:hAnsi="Times New Roman Bold" w:cs="Times New Roman Bold"/>
-                <w:sz w:val="24"/>
-                <w:szCs w:val="24"/>
-              </w:rPr>
-            </w:pPr>
-            <w:r>
-              <w:rPr>
-                <w:rFonts w:ascii="Times New Roman Bold"/>
-                <w:sz w:val="24"/>
-                <w:szCs w:val="24"/>
-              </w:rPr>
-              <w:t>Den 6/</w:t>
-            </w:r>
-            <w:r>
-              <w:rPr>
-                <w:rFonts w:ascii="Times New Roman Bold"/>
-                <w:color w:val="92D050"/>
-                <w:sz w:val="24"/>
-                <w:szCs w:val="24"/>
-              </w:rPr>
-              <w:t>OPEN</w:t>
-            </w:r>
-          </w:p>
-          <w:p>
-            <w:pPr>
-              <w:pStyle w:val="NoSpacing"/>
-              <w:rPr>
-                <w:rFonts w:ascii="Times New Roman Bold" w:eastAsia="Times New Roman Bold" w:hAnsi="Times New Roman Bold" w:cs="Times New Roman Bold"/>
-                <w:sz w:val="24"/>
-                <w:szCs w:val="24"/>
-              </w:rPr>
-            </w:pPr>
-          </w:p>
-          <w:p>
-            <w:pPr>
-              <w:pStyle w:val="BodyA"/>
-              <w:spacing w:after="0" w:line="240" w:lineRule="auto"/>
-              <w:rPr>
-                <w:sz w:val="24"/>
-                <w:szCs w:val="24"/>
-              </w:rPr>
-            </w:pPr>
-            <w:r>
-              <w:rPr>
-                <w:rFonts w:ascii="Times New Roman Bold"/>
-                <w:sz w:val="24"/>
-                <w:szCs w:val="24"/>
-              </w:rPr>
-              <w:t xml:space="preserve"> </w:t>
-            </w:r>
-          </w:p>
-        </w:tc>
-      </w:tr>
-      <w:tr>
-        <w:trPr>
-          <w:trHeight w:val="2610"/>
-        </w:trPr>
-        <w:tc>
-          <w:tcPr>
-            <w:tcW w:w="3392" w:type="dxa"/>
-            <w:tcBorders>
-              <w:top w:val="single" w:sz="4" w:space="0" w:color="000000"/>
-              <w:left w:val="single" w:sz="4" w:space="0" w:color="000000"/>
-              <w:bottom w:val="single" w:sz="4" w:space="0" w:color="000000"/>
-              <w:right w:val="single" w:sz="4" w:space="0" w:color="000000"/>
-            </w:tcBorders>
-            <w:shd w:val="clear" w:color="auto" w:fill="FEFFFF"/>
-            <w:tcMar>
-              <w:top w:w="80" w:type="dxa"/>
-              <w:left w:w="80" w:type="dxa"/>
-              <w:bottom w:w="80" w:type="dxa"/>
-              <w:right w:w="80" w:type="dxa"/>
-            </w:tcMar>
-          </w:tcPr>
-          <w:p>
-            <w:pPr>
-              <w:pStyle w:val="NoSpacing"/>
-              <w:rPr>
-                <w:rFonts w:ascii="Times New Roman Bold" w:eastAsia="Times New Roman Bold" w:hAnsi="Times New Roman Bold" w:cs="Times New Roman Bold"/>
-                <w:sz w:val="24"/>
-                <w:szCs w:val="24"/>
-              </w:rPr>
-            </w:pPr>
-            <w:r>
-              <w:rPr>
-                <w:rFonts w:ascii="Times New Roman Bold"/>
-                <w:sz w:val="24"/>
-                <w:szCs w:val="24"/>
-              </w:rPr>
-              <w:t>Den 7/</w:t>
-            </w:r>
-            <w:proofErr w:type="spellStart"/>
-            <w:r>
-              <w:rPr>
-                <w:rFonts w:ascii="Times New Roman Bold"/>
-                <w:sz w:val="24"/>
-                <w:szCs w:val="24"/>
-              </w:rPr>
-              <w:t>Webelos</w:t>
-            </w:r>
-            <w:proofErr w:type="spellEnd"/>
-            <w:r>
-              <w:rPr>
-                <w:rFonts w:ascii="Times New Roman Bold"/>
-                <w:sz w:val="24"/>
-                <w:szCs w:val="24"/>
-              </w:rPr>
-              <w:t xml:space="preserve"> 1</w:t>
-            </w:r>
-          </w:p>
-          <w:p>
-            <w:pPr>
-              <w:pStyle w:val="NoSpacing"/>
-              <w:rPr>
-                <w:rFonts w:ascii="Times New Roman Bold" w:eastAsia="Times New Roman Bold" w:hAnsi="Times New Roman Bold" w:cs="Times New Roman Bold"/>
-                <w:sz w:val="24"/>
-                <w:szCs w:val="24"/>
-              </w:rPr>
-            </w:pPr>
-          </w:p>
-          <w:p>
-            <w:pPr>
-              <w:pStyle w:val="NoSpacing"/>
-              <w:rPr>
-                <w:sz w:val="24"/>
-                <w:szCs w:val="24"/>
-              </w:rPr>
-            </w:pPr>
-          </w:p>
-          <w:p>
-            <w:pPr>
-              <w:pStyle w:val="NoSpacing"/>
-              <w:rPr>
-                <w:sz w:val="24"/>
-                <w:szCs w:val="24"/>
-              </w:rPr>
-            </w:pPr>
-            <w:r>
-              <w:rPr>
-                <w:rFonts w:ascii="Times New Roman Bold"/>
-                <w:sz w:val="24"/>
-                <w:szCs w:val="24"/>
-              </w:rPr>
-              <w:t>DL:</w:t>
-            </w:r>
-            <w:r>
-              <w:rPr>
-                <w:sz w:val="24"/>
-                <w:szCs w:val="24"/>
-              </w:rPr>
-              <w:t xml:space="preserve">  </w:t>
-            </w:r>
-            <w:r>
-              <w:rPr>
-                <w:sz w:val="24"/>
-                <w:szCs w:val="24"/>
-                <w:shd w:val="clear" w:color="auto" w:fill="FEFB00"/>
-              </w:rPr>
-              <w:t>Steve McCabe</w:t>
-            </w:r>
-            <w:r>
-              <w:rPr>
-                <w:sz w:val="24"/>
-                <w:szCs w:val="24"/>
-              </w:rPr>
-              <w:t xml:space="preserve">, </w:t>
-            </w:r>
-          </w:p>
-          <w:p>
-            <w:pPr>
-              <w:pStyle w:val="NoSpacing"/>
-              <w:rPr>
-                <w:sz w:val="24"/>
-                <w:szCs w:val="24"/>
-              </w:rPr>
-            </w:pPr>
-            <w:r>
-              <w:rPr>
-                <w:sz w:val="24"/>
-                <w:szCs w:val="24"/>
-              </w:rPr>
-              <w:t>spm</w:t>
-            </w:r>
-            <w:r>
-              <w:rPr>
-                <w:sz w:val="24"/>
-                <w:szCs w:val="24"/>
-              </w:rPr>
-              <w:t>c</w:t>
-            </w:r>
-            <w:r>
-              <w:rPr>
-                <w:sz w:val="24"/>
-                <w:szCs w:val="24"/>
-              </w:rPr>
-              <w:t>cabe@twc.com</w:t>
-            </w:r>
-          </w:p>
-          <w:p>
-            <w:pPr>
-              <w:pStyle w:val="NoSpacing"/>
-              <w:rPr>
-                <w:sz w:val="24"/>
-                <w:szCs w:val="24"/>
-              </w:rPr>
-            </w:pPr>
-            <w:r>
-              <w:rPr>
-                <w:rFonts w:ascii="Times New Roman Bold"/>
-                <w:sz w:val="24"/>
-                <w:szCs w:val="24"/>
-              </w:rPr>
-              <w:t>Asst. DL:</w:t>
-            </w:r>
-            <w:r>
-              <w:rPr>
-                <w:sz w:val="24"/>
-                <w:szCs w:val="24"/>
-              </w:rPr>
-              <w:t xml:space="preserve">  </w:t>
-            </w:r>
-          </w:p>
-          <w:p>
-            <w:pPr>
-              <w:pStyle w:val="NoSpacing"/>
-              <w:rPr>
-                <w:sz w:val="24"/>
-                <w:szCs w:val="24"/>
-              </w:rPr>
-            </w:pPr>
-            <w:r>
-              <w:rPr>
-                <w:sz w:val="24"/>
-                <w:szCs w:val="24"/>
-                <w:shd w:val="clear" w:color="auto" w:fill="FFFF00"/>
-              </w:rPr>
-              <w:t xml:space="preserve">Tim </w:t>
-            </w:r>
-            <w:proofErr w:type="spellStart"/>
-            <w:r>
-              <w:rPr>
-                <w:sz w:val="24"/>
-                <w:szCs w:val="24"/>
-                <w:shd w:val="clear" w:color="auto" w:fill="FFFF00"/>
-              </w:rPr>
-              <w:t>Tembeleski</w:t>
-            </w:r>
-            <w:proofErr w:type="spellEnd"/>
-            <w:r>
-              <w:rPr>
-                <w:sz w:val="24"/>
-                <w:szCs w:val="24"/>
-              </w:rPr>
-              <w:t>;</w:t>
-            </w:r>
-          </w:p>
-          <w:p>
-            <w:pPr>
-              <w:pStyle w:val="NoSpacing"/>
-              <w:rPr>
-                <w:sz w:val="24"/>
-                <w:szCs w:val="24"/>
-              </w:rPr>
-            </w:pPr>
-            <w:r>
-              <w:rPr>
-                <w:sz w:val="24"/>
-                <w:szCs w:val="24"/>
-              </w:rPr>
-              <w:t xml:space="preserve"> te</w:t>
-            </w:r>
-            <w:r>
-              <w:rPr>
-                <w:sz w:val="24"/>
-                <w:szCs w:val="24"/>
-              </w:rPr>
-              <w:t>m</w:t>
-            </w:r>
-            <w:r>
-              <w:rPr>
-                <w:sz w:val="24"/>
-                <w:szCs w:val="24"/>
-              </w:rPr>
-              <w:t>beleski@icloud.com</w:t>
-            </w:r>
-          </w:p>
-          <w:p>
-            <w:pPr>
-              <w:pStyle w:val="NoSpacing"/>
-              <w:rPr>
-                <w:rFonts w:ascii="Times New Roman Bold" w:eastAsia="Times New Roman Bold" w:hAnsi="Times New Roman Bold" w:cs="Times New Roman Bold"/>
-                <w:sz w:val="24"/>
-                <w:szCs w:val="24"/>
-              </w:rPr>
-            </w:pPr>
-            <w:proofErr w:type="spellStart"/>
-            <w:r>
-              <w:rPr>
-                <w:rFonts w:ascii="Times New Roman Bold"/>
-                <w:sz w:val="24"/>
-                <w:szCs w:val="24"/>
-              </w:rPr>
-              <w:t>Cubmaster</w:t>
-            </w:r>
-            <w:proofErr w:type="spellEnd"/>
-            <w:r>
-              <w:rPr>
-                <w:rFonts w:ascii="Times New Roman Bold"/>
-                <w:sz w:val="24"/>
-                <w:szCs w:val="24"/>
-              </w:rPr>
-              <w:t>:</w:t>
-            </w:r>
-            <w:r>
-              <w:rPr>
-                <w:sz w:val="24"/>
-                <w:szCs w:val="24"/>
-              </w:rPr>
-              <w:t xml:space="preserve"> </w:t>
-            </w:r>
-            <w:r>
-              <w:rPr>
-                <w:sz w:val="24"/>
-                <w:szCs w:val="24"/>
-                <w:shd w:val="clear" w:color="auto" w:fill="FFFF00"/>
-              </w:rPr>
-              <w:t>Chris Jay</w:t>
-            </w:r>
-            <w:r>
-              <w:rPr>
-                <w:sz w:val="24"/>
-                <w:szCs w:val="24"/>
-              </w:rPr>
-              <w:t>, chris.jaygm@gmail.com</w:t>
-            </w:r>
-          </w:p>
-          <w:p>
-            <w:pPr>
-              <w:pStyle w:val="NoSpacing"/>
-              <w:rPr>
-                <w:sz w:val="24"/>
-                <w:szCs w:val="24"/>
-              </w:rPr>
-            </w:pPr>
-            <w:r>
-              <w:rPr>
-                <w:rFonts w:ascii="Times New Roman Bold"/>
-                <w:sz w:val="24"/>
-                <w:szCs w:val="24"/>
-              </w:rPr>
-              <w:t>Pack Trainer:</w:t>
-            </w:r>
-            <w:r>
-              <w:rPr>
-                <w:sz w:val="24"/>
-                <w:szCs w:val="24"/>
-              </w:rPr>
-              <w:t xml:space="preserve">  </w:t>
-            </w:r>
-          </w:p>
-          <w:p>
-            <w:pPr>
-              <w:pStyle w:val="NoSpacing"/>
-              <w:rPr>
-                <w:sz w:val="24"/>
-                <w:szCs w:val="24"/>
-              </w:rPr>
-            </w:pPr>
-            <w:proofErr w:type="spellStart"/>
-            <w:r>
-              <w:rPr>
-                <w:sz w:val="24"/>
-                <w:szCs w:val="24"/>
-                <w:shd w:val="clear" w:color="auto" w:fill="FEFB00"/>
-              </w:rPr>
-              <w:t>Sabeen</w:t>
-            </w:r>
-            <w:proofErr w:type="spellEnd"/>
-            <w:r>
-              <w:rPr>
-                <w:sz w:val="24"/>
-                <w:szCs w:val="24"/>
-                <w:shd w:val="clear" w:color="auto" w:fill="FEFB00"/>
-              </w:rPr>
-              <w:t xml:space="preserve"> </w:t>
-            </w:r>
-            <w:proofErr w:type="spellStart"/>
-            <w:r>
-              <w:rPr>
-                <w:sz w:val="24"/>
-                <w:szCs w:val="24"/>
-                <w:shd w:val="clear" w:color="auto" w:fill="FEFB00"/>
-              </w:rPr>
-              <w:t>Nasim</w:t>
-            </w:r>
-            <w:proofErr w:type="spellEnd"/>
-            <w:r>
-              <w:rPr>
-                <w:sz w:val="24"/>
-                <w:szCs w:val="24"/>
-              </w:rPr>
-              <w:t xml:space="preserve">, </w:t>
-            </w:r>
-          </w:p>
-          <w:p>
-            <w:pPr>
-              <w:pStyle w:val="NoSpacing"/>
-              <w:rPr>
-                <w:sz w:val="24"/>
-                <w:szCs w:val="24"/>
-              </w:rPr>
-            </w:pPr>
-            <w:proofErr w:type="gramStart"/>
-            <w:r>
-              <w:rPr>
-                <w:sz w:val="24"/>
-                <w:szCs w:val="24"/>
-              </w:rPr>
-              <w:t>s</w:t>
-            </w:r>
-            <w:r>
-              <w:rPr>
-                <w:sz w:val="24"/>
-                <w:szCs w:val="24"/>
-              </w:rPr>
-              <w:t>a</w:t>
-            </w:r>
-            <w:r>
-              <w:rPr>
-                <w:sz w:val="24"/>
-                <w:szCs w:val="24"/>
-              </w:rPr>
-              <w:t>been.nasim@jefferson.kyschools.us</w:t>
-            </w:r>
-            <w:proofErr w:type="gramEnd"/>
-          </w:p>
-          <w:p>
-            <w:pPr>
               <w:pStyle w:val="Default"/>
               <w:tabs>
                 <w:tab w:val="left" w:pos="560"/>
@@ -1979,34 +1874,6 @@
                 <w:tab w:val="left" w:pos="6160"/>
                 <w:tab w:val="left" w:pos="6720"/>
               </w:tabs>
-              <w:spacing w:after="200" w:line="276" w:lineRule="auto"/>
-              <w:rPr>
-                <w:sz w:val="24"/>
-                <w:szCs w:val="24"/>
-              </w:rPr>
-            </w:pPr>
-          </w:p>
-        </w:tc>
-        <w:tc>
-          <w:tcPr>
-            <w:tcW w:w="3060" w:type="dxa"/>
-            <w:tcBorders>
-              <w:top w:val="single" w:sz="4" w:space="0" w:color="000000"/>
-              <w:left w:val="single" w:sz="4" w:space="0" w:color="000000"/>
-              <w:bottom w:val="single" w:sz="4" w:space="0" w:color="000000"/>
-              <w:right w:val="single" w:sz="4" w:space="0" w:color="000000"/>
-            </w:tcBorders>
-            <w:shd w:val="clear" w:color="auto" w:fill="FEFFFF"/>
-            <w:tcMar>
-              <w:top w:w="80" w:type="dxa"/>
-              <w:left w:w="80" w:type="dxa"/>
-              <w:bottom w:w="80" w:type="dxa"/>
-              <w:right w:w="80" w:type="dxa"/>
-            </w:tcMar>
-          </w:tcPr>
-          <w:p>
-            <w:pPr>
-              <w:pStyle w:val="NoSpacing"/>
               <w:rPr>
                 <w:rFonts w:ascii="Times New Roman Bold" w:eastAsia="Times New Roman Bold" w:hAnsi="Times New Roman Bold" w:cs="Times New Roman Bold"/>
                 <w:sz w:val="24"/>
@@ -2018,216 +1885,11 @@
                 <w:rFonts w:ascii="Times New Roman Bold"/>
                 <w:sz w:val="24"/>
                 <w:szCs w:val="24"/>
-              </w:rPr>
-              <w:t xml:space="preserve"> Den 8/Wolf</w:t>
-            </w:r>
-          </w:p>
-          <w:p>
-            <w:pPr>
-              <w:pStyle w:val="NoSpacing"/>
-              <w:rPr>
-                <w:rFonts w:ascii="Times New Roman Bold" w:eastAsia="Times New Roman Bold" w:hAnsi="Times New Roman Bold" w:cs="Times New Roman Bold"/>
-                <w:sz w:val="24"/>
-                <w:szCs w:val="24"/>
-              </w:rPr>
-            </w:pPr>
-          </w:p>
-          <w:p>
-            <w:pPr>
-              <w:pStyle w:val="NoSpacing"/>
-              <w:rPr>
-                <w:sz w:val="24"/>
-                <w:szCs w:val="24"/>
-              </w:rPr>
-            </w:pPr>
-          </w:p>
-          <w:p>
-            <w:pPr>
-              <w:pStyle w:val="NoSpacing"/>
-              <w:rPr>
-                <w:sz w:val="24"/>
-                <w:szCs w:val="24"/>
-              </w:rPr>
-            </w:pPr>
-            <w:r>
-              <w:rPr>
-                <w:rFonts w:ascii="Times New Roman Bold"/>
-                <w:sz w:val="24"/>
-                <w:szCs w:val="24"/>
-              </w:rPr>
-              <w:t>DL:</w:t>
-            </w:r>
-            <w:r>
-              <w:rPr>
-                <w:sz w:val="24"/>
-                <w:szCs w:val="24"/>
-              </w:rPr>
-              <w:t xml:space="preserve">  </w:t>
-            </w:r>
-            <w:r>
-              <w:rPr>
-                <w:sz w:val="24"/>
-                <w:szCs w:val="24"/>
-                <w:shd w:val="clear" w:color="auto" w:fill="FFFF00"/>
-              </w:rPr>
-              <w:t>Adrian Judy</w:t>
-            </w:r>
-            <w:r>
-              <w:rPr>
-                <w:sz w:val="24"/>
-                <w:szCs w:val="24"/>
-              </w:rPr>
-              <w:t>, adran.judy@prodigy.net</w:t>
-            </w:r>
-          </w:p>
-          <w:p>
-            <w:pPr>
-              <w:pStyle w:val="NoSpacing"/>
-              <w:rPr>
-                <w:sz w:val="24"/>
-                <w:szCs w:val="24"/>
-              </w:rPr>
-            </w:pPr>
-            <w:r>
-              <w:rPr>
-                <w:rFonts w:ascii="Times New Roman Bold"/>
-                <w:sz w:val="24"/>
-                <w:szCs w:val="24"/>
-              </w:rPr>
-              <w:t xml:space="preserve">Asst. DL:  </w:t>
-            </w:r>
-            <w:r>
-              <w:rPr>
-                <w:sz w:val="24"/>
-                <w:szCs w:val="24"/>
-                <w:shd w:val="clear" w:color="auto" w:fill="FFFF00"/>
-              </w:rPr>
-              <w:t>Brad Hartman</w:t>
-            </w:r>
-            <w:r>
-              <w:rPr>
-                <w:sz w:val="24"/>
-                <w:szCs w:val="24"/>
-              </w:rPr>
-              <w:t xml:space="preserve">, bhartman616@yahoo.com </w:t>
-            </w:r>
-          </w:p>
-          <w:p>
-            <w:pPr>
-              <w:pStyle w:val="NoSpacing"/>
-              <w:rPr>
-                <w:sz w:val="24"/>
-                <w:szCs w:val="24"/>
-              </w:rPr>
-            </w:pPr>
-            <w:r>
-              <w:rPr>
-                <w:rFonts w:ascii="Times New Roman Bold"/>
-                <w:sz w:val="24"/>
-                <w:szCs w:val="24"/>
-              </w:rPr>
-              <w:t>Advancement Chair:</w:t>
-            </w:r>
-            <w:r>
-              <w:rPr>
-                <w:sz w:val="24"/>
-                <w:szCs w:val="24"/>
-              </w:rPr>
-              <w:t xml:space="preserve"> </w:t>
-            </w:r>
-          </w:p>
-          <w:p>
-            <w:pPr>
-              <w:pStyle w:val="NoSpacing"/>
-              <w:rPr>
-                <w:sz w:val="24"/>
-                <w:szCs w:val="24"/>
-              </w:rPr>
-            </w:pPr>
-            <w:r>
-              <w:rPr>
-                <w:sz w:val="24"/>
-                <w:szCs w:val="24"/>
-                <w:shd w:val="clear" w:color="auto" w:fill="FFFF00"/>
-              </w:rPr>
-              <w:t>Karen Kennedy</w:t>
-            </w:r>
-            <w:r>
-              <w:rPr>
-                <w:sz w:val="24"/>
-                <w:szCs w:val="24"/>
-              </w:rPr>
-              <w:t>, youreachedk</w:t>
-            </w:r>
-            <w:r>
-              <w:rPr>
-                <w:sz w:val="24"/>
-                <w:szCs w:val="24"/>
-              </w:rPr>
-              <w:t>a</w:t>
-            </w:r>
-            <w:r>
-              <w:rPr>
-                <w:sz w:val="24"/>
-                <w:szCs w:val="24"/>
-              </w:rPr>
-              <w:t>ren@yahoo.com</w:t>
-            </w:r>
-          </w:p>
-          <w:p>
-            <w:pPr>
-              <w:pStyle w:val="NoSpacing"/>
-              <w:rPr>
-                <w:sz w:val="24"/>
-                <w:szCs w:val="24"/>
-              </w:rPr>
-            </w:pPr>
-          </w:p>
-          <w:p>
-            <w:pPr>
-              <w:pStyle w:val="NoSpacing"/>
-              <w:rPr>
-                <w:sz w:val="24"/>
-                <w:szCs w:val="24"/>
-              </w:rPr>
-            </w:pPr>
-          </w:p>
-          <w:p>
-            <w:pPr>
-              <w:pStyle w:val="NoSpacing"/>
-              <w:rPr>
-                <w:sz w:val="24"/>
-                <w:szCs w:val="24"/>
-              </w:rPr>
-            </w:pPr>
-          </w:p>
-          <w:p>
-            <w:pPr>
-              <w:pStyle w:val="NoSpacing"/>
-              <w:rPr>
-                <w:sz w:val="24"/>
-                <w:szCs w:val="24"/>
-              </w:rPr>
-            </w:pPr>
-          </w:p>
-        </w:tc>
-        <w:tc>
-          <w:tcPr>
-            <w:tcW w:w="2790" w:type="dxa"/>
-            <w:tcBorders>
-              <w:top w:val="single" w:sz="4" w:space="0" w:color="000000"/>
-              <w:left w:val="single" w:sz="4" w:space="0" w:color="000000"/>
-              <w:bottom w:val="single" w:sz="4" w:space="0" w:color="000000"/>
-              <w:right w:val="single" w:sz="4" w:space="0" w:color="000000"/>
-            </w:tcBorders>
-            <w:shd w:val="clear" w:color="auto" w:fill="FEFFFF"/>
-            <w:tcMar>
-              <w:top w:w="80" w:type="dxa"/>
-              <w:left w:w="80" w:type="dxa"/>
-              <w:bottom w:w="80" w:type="dxa"/>
-              <w:right w:w="80" w:type="dxa"/>
-            </w:tcMar>
-          </w:tcPr>
+                <w:lang w:val="da-DK"/>
+              </w:rPr>
+              <w:t>Den 10/Wolf</w:t>
+            </w:r>
+          </w:p>
           <w:p>
             <w:pPr>
               <w:pStyle w:val="Default"/>
@@ -2251,15 +1913,6 @@
                 <w:szCs w:val="24"/>
               </w:rPr>
             </w:pPr>
-            <w:r>
-              <w:rPr>
-                <w:rFonts w:ascii="Times New Roman Bold"/>
-                <w:sz w:val="24"/>
-                <w:szCs w:val="24"/>
-                <w:lang w:val="da-DK"/>
-              </w:rPr>
-              <w:t>Den 10/Wolf</w:t>
-            </w:r>
           </w:p>
           <w:p>
             <w:pPr>
@@ -2279,11 +1932,63 @@
                 <w:tab w:val="left" w:pos="6720"/>
               </w:tabs>
               <w:rPr>
-                <w:rFonts w:ascii="Times New Roman Bold" w:eastAsia="Times New Roman Bold" w:hAnsi="Times New Roman Bold" w:cs="Times New Roman Bold"/>
-                <w:sz w:val="24"/>
-                <w:szCs w:val="24"/>
-              </w:rPr>
-            </w:pPr>
+                <w:rFonts w:ascii="Times New Roman"/>
+                <w:sz w:val="24"/>
+                <w:szCs w:val="24"/>
+                <w:lang w:val="da-DK"/>
+              </w:rPr>
+            </w:pPr>
+            <w:r>
+              <w:rPr>
+                <w:rFonts w:ascii="Times New Roman Bold"/>
+                <w:sz w:val="24"/>
+                <w:szCs w:val="24"/>
+              </w:rPr>
+              <w:t xml:space="preserve">DL:  </w:t>
+            </w:r>
+            <w:proofErr w:type="spellStart"/>
+            <w:r>
+              <w:rPr>
+                <w:rFonts w:ascii="Times New Roman"/>
+                <w:sz w:val="24"/>
+                <w:szCs w:val="24"/>
+                <w:shd w:val="clear" w:color="auto" w:fill="FFFF00"/>
+                <w:lang w:val="da-DK"/>
+              </w:rPr>
+              <w:t>Jonathon</w:t>
+            </w:r>
+            <w:proofErr w:type="spellEnd"/>
+            <w:r>
+              <w:rPr>
+                <w:rFonts w:ascii="Times New Roman"/>
+                <w:sz w:val="24"/>
+                <w:szCs w:val="24"/>
+                <w:shd w:val="clear" w:color="auto" w:fill="FFFF00"/>
+                <w:lang w:val="da-DK"/>
+              </w:rPr>
+              <w:t xml:space="preserve"> </w:t>
+            </w:r>
+            <w:proofErr w:type="spellStart"/>
+            <w:r>
+              <w:rPr>
+                <w:rFonts w:ascii="Times New Roman"/>
+                <w:sz w:val="24"/>
+                <w:szCs w:val="24"/>
+                <w:shd w:val="clear" w:color="auto" w:fill="FFFF00"/>
+                <w:lang w:val="da-DK"/>
+              </w:rPr>
+              <w:t>Ratliff</w:t>
+            </w:r>
+            <w:proofErr w:type="spellEnd"/>
+            <w:r>
+              <w:rPr>
+                <w:rFonts w:ascii="Times New Roman"/>
+                <w:sz w:val="24"/>
+                <w:szCs w:val="24"/>
+                <w:lang w:val="da-DK"/>
+              </w:rPr>
+              <w:t>,</w:t>
+            </w:r>
           </w:p>
           <w:p>
             <w:pPr>
@@ -2303,62 +2008,19 @@
                 <w:tab w:val="left" w:pos="6720"/>
               </w:tabs>
               <w:rPr>
+                <w:rFonts w:ascii="Times New Roman Bold" w:eastAsia="Times New Roman Bold" w:hAnsi="Times New Roman Bold" w:cs="Times New Roman Bold"/>
+                <w:sz w:val="24"/>
+                <w:szCs w:val="24"/>
+              </w:rPr>
+            </w:pPr>
+            <w:r>
+              <w:rPr>
                 <w:rFonts w:ascii="Times New Roman"/>
                 <w:sz w:val="24"/>
                 <w:szCs w:val="24"/>
                 <w:lang w:val="da-DK"/>
               </w:rPr>
-            </w:pPr>
-            <w:r>
-              <w:rPr>
-                <w:rFonts w:ascii="Times New Roman Bold"/>
-                <w:sz w:val="24"/>
-                <w:szCs w:val="24"/>
-              </w:rPr>
-              <w:t xml:space="preserve">DL:  </w:t>
-            </w:r>
-            <w:proofErr w:type="spellStart"/>
-            <w:r>
-              <w:rPr>
-                <w:rFonts w:ascii="Times New Roman"/>
-                <w:sz w:val="24"/>
-                <w:szCs w:val="24"/>
-                <w:shd w:val="clear" w:color="auto" w:fill="FFFF00"/>
-                <w:lang w:val="da-DK"/>
-              </w:rPr>
-              <w:t>Jonathon</w:t>
-            </w:r>
-            <w:proofErr w:type="spellEnd"/>
-            <w:r>
-              <w:rPr>
-                <w:rFonts w:ascii="Times New Roman"/>
-                <w:sz w:val="24"/>
-                <w:szCs w:val="24"/>
-                <w:shd w:val="clear" w:color="auto" w:fill="FFFF00"/>
-                <w:lang w:val="da-DK"/>
-              </w:rPr>
-              <w:t xml:space="preserve"> </w:t>
-            </w:r>
-            <w:proofErr w:type="spellStart"/>
-            <w:r>
-              <w:rPr>
-                <w:rFonts w:ascii="Times New Roman"/>
-                <w:sz w:val="24"/>
-                <w:szCs w:val="24"/>
-                <w:shd w:val="clear" w:color="auto" w:fill="FFFF00"/>
-                <w:lang w:val="da-DK"/>
-              </w:rPr>
-              <w:t>Ratliff</w:t>
-            </w:r>
-            <w:proofErr w:type="spellEnd"/>
-            <w:r>
-              <w:rPr>
-                <w:rFonts w:ascii="Times New Roman"/>
-                <w:sz w:val="24"/>
-                <w:szCs w:val="24"/>
-                <w:lang w:val="da-DK"/>
-              </w:rPr>
-              <w:t>,</w:t>
+              <w:t xml:space="preserve"> jratliff2011@gmail.com</w:t>
             </w:r>
           </w:p>
           <w:p>
@@ -2379,59 +2041,6 @@
                 <w:tab w:val="left" w:pos="6720"/>
               </w:tabs>
               <w:rPr>
-                <w:rFonts w:ascii="Times New Roman Bold" w:eastAsia="Times New Roman Bold" w:hAnsi="Times New Roman Bold" w:cs="Times New Roman Bold"/>
-                <w:sz w:val="24"/>
-                <w:szCs w:val="24"/>
-              </w:rPr>
-            </w:pPr>
-            <w:bookmarkStart w:id="1" w:name="_GoBack"/>
-            <w:bookmarkEnd w:id="1"/>
-            <w:r>
-              <w:rPr>
-                <w:rFonts w:ascii="Times New Roman"/>
-                <w:sz w:val="24"/>
-                <w:szCs w:val="24"/>
-                <w:lang w:val="da-DK"/>
-              </w:rPr>
-              <w:t xml:space="preserve"> jra</w:t>
-            </w:r>
-            <w:r>
-              <w:rPr>
-                <w:rFonts w:ascii="Times New Roman"/>
-                <w:sz w:val="24"/>
-                <w:szCs w:val="24"/>
-                <w:lang w:val="da-DK"/>
-              </w:rPr>
-              <w:t>t</w:t>
-            </w:r>
-            <w:r>
-              <w:rPr>
-                <w:rFonts w:ascii="Times New Roman"/>
-                <w:sz w:val="24"/>
-                <w:szCs w:val="24"/>
-                <w:lang w:val="da-DK"/>
-              </w:rPr>
-              <w:t>liff2011@gmail.com</w:t>
-            </w:r>
-          </w:p>
-          <w:p>
-            <w:pPr>
-              <w:pStyle w:val="Default"/>
-              <w:tabs>
-                <w:tab w:val="left" w:pos="560"/>
-                <w:tab w:val="left" w:pos="1120"/>
-                <w:tab w:val="left" w:pos="1680"/>
-                <w:tab w:val="left" w:pos="2240"/>
-                <w:tab w:val="left" w:pos="2800"/>
-                <w:tab w:val="left" w:pos="3360"/>
-                <w:tab w:val="left" w:pos="3920"/>
-                <w:tab w:val="left" w:pos="4480"/>
-                <w:tab w:val="left" w:pos="5040"/>
-                <w:tab w:val="left" w:pos="5600"/>
-                <w:tab w:val="left" w:pos="6160"/>
-                <w:tab w:val="left" w:pos="6720"/>
-              </w:tabs>
-              <w:rPr>
                 <w:rFonts w:ascii="Times New Roman" w:eastAsia="Times New Roman" w:hAnsi="Times New Roman" w:cs="Times New Roman"/>
                 <w:color w:val="FF0000"/>
                 <w:sz w:val="24"/>
@@ -2462,25 +2071,7 @@
                 <w:szCs w:val="24"/>
                 <w:shd w:val="clear" w:color="auto" w:fill="FFFF00"/>
               </w:rPr>
-              <w:t>Lewis Wi</w:t>
-            </w:r>
-            <w:r>
-              <w:rPr>
-                <w:rFonts w:ascii="Times New Roman"/>
-                <w:sz w:val="24"/>
-                <w:szCs w:val="24"/>
-                <w:shd w:val="clear" w:color="auto" w:fill="FFFF00"/>
-              </w:rPr>
-              <w:t>n</w:t>
-            </w:r>
-            <w:r>
-              <w:rPr>
-                <w:rFonts w:ascii="Times New Roman"/>
-                <w:sz w:val="24"/>
-                <w:szCs w:val="24"/>
-                <w:shd w:val="clear" w:color="auto" w:fill="FFFF00"/>
-              </w:rPr>
-              <w:t>ner</w:t>
+              <w:t>Lewis Winner</w:t>
             </w:r>
             <w:r>
               <w:rPr>
@@ -2498,27 +2089,7 @@
                 <w:szCs w:val="24"/>
                 <w:u w:color="FF0000"/>
               </w:rPr>
-              <w:t>(need i</w:t>
-            </w:r>
-            <w:r>
-              <w:rPr>
-                <w:rFonts w:ascii="Times New Roman"/>
-                <w:color w:val="FF0000"/>
-                <w:sz w:val="24"/>
-                <w:szCs w:val="24"/>
-                <w:u w:color="FF0000"/>
-              </w:rPr>
-              <w:t>n</w:t>
-            </w:r>
-            <w:r>
-              <w:rPr>
-                <w:rFonts w:ascii="Times New Roman"/>
-                <w:color w:val="FF0000"/>
-                <w:sz w:val="24"/>
-                <w:szCs w:val="24"/>
-                <w:u w:color="FF0000"/>
-              </w:rPr>
-              <w:t>fo)</w:t>
+              <w:t>(need info)</w:t>
             </w:r>
           </w:p>
           <w:p>

</xml_diff>